<commit_message>
Duas vias - Done
</commit_message>
<xml_diff>
--- a/relatorio.docx
+++ b/relatorio.docx
@@ -65,6 +65,7 @@
           <w:rFonts w:ascii="Times New Roman" w:hAnsi="Times New Roman" w:cs="Times New Roman"/>
           <w:sz w:val="32"/>
           <w:szCs w:val="32"/>
+          <w:u w:val="single"/>
         </w:rPr>
       </w:pPr>
     </w:p>
@@ -198,6 +199,7 @@
           <w:rFonts w:ascii="Times New Roman" w:hAnsi="Times New Roman" w:cs="Times New Roman"/>
           <w:sz w:val="32"/>
           <w:szCs w:val="32"/>
+          <w:u w:val="single"/>
         </w:rPr>
       </w:pPr>
     </w:p>
@@ -252,7 +254,23 @@
           <w:sz w:val="28"/>
           <w:szCs w:val="28"/>
         </w:rPr>
-        <w:t>Aluno: Vitor</w:t>
+        <w:t>Aluno: Vi</w:t>
+      </w:r>
+      <w:r>
+        <w:rPr>
+          <w:rFonts w:ascii="Times New Roman" w:hAnsi="Times New Roman" w:cs="Times New Roman"/>
+          <w:sz w:val="28"/>
+          <w:szCs w:val="28"/>
+        </w:rPr>
+        <w:t>c</w:t>
+      </w:r>
+      <w:r>
+        <w:rPr>
+          <w:rFonts w:ascii="Times New Roman" w:hAnsi="Times New Roman" w:cs="Times New Roman"/>
+          <w:sz w:val="28"/>
+          <w:szCs w:val="28"/>
+        </w:rPr>
+        <w:t>tor</w:t>
       </w:r>
       <w:r>
         <w:rPr>
@@ -403,6 +421,7 @@
       </w:pPr>
       <w:r>
         <w:rPr>
+          <w:noProof/>
           <w:sz w:val="24"/>
           <w:szCs w:val="24"/>
         </w:rPr>
@@ -624,7 +643,21 @@
           <w:szCs w:val="24"/>
         </w:rPr>
         <w:lastRenderedPageBreak/>
-        <w:t>Para fazer os acessos à memória, definiu-se através das propriedade “</w:t>
+        <w:t xml:space="preserve">Para fazer os acessos à memória, definiu-se </w:t>
+      </w:r>
+      <w:r>
+        <w:rPr>
+          <w:sz w:val="24"/>
+          <w:szCs w:val="24"/>
+        </w:rPr>
+        <w:t>através da propriedade</w:t>
+      </w:r>
+      <w:r>
+        <w:rPr>
+          <w:sz w:val="24"/>
+          <w:szCs w:val="24"/>
+        </w:rPr>
+        <w:t xml:space="preserve"> “</w:t>
       </w:r>
       <w:proofErr w:type="spellStart"/>
       <w:r>
@@ -685,6 +718,7 @@
       </w:pPr>
       <w:r>
         <w:rPr>
+          <w:noProof/>
           <w:sz w:val="24"/>
           <w:szCs w:val="24"/>
         </w:rPr>
@@ -803,6 +837,9 @@
         <w:jc w:val="center"/>
       </w:pPr>
       <w:r>
+        <w:rPr>
+          <w:noProof/>
+        </w:rPr>
         <w:drawing>
           <wp:inline distT="0" distB="0" distL="0" distR="0" wp14:anchorId="3F52B6C7" wp14:editId="633AB9F2">
             <wp:extent cx="5476875" cy="981273"/>
@@ -872,6 +909,7 @@
         </w:rPr>
         <w:tab/>
       </w:r>
+      <w:proofErr w:type="gramStart"/>
       <w:r>
         <w:rPr>
           <w:b/>
@@ -880,6 +918,7 @@
         <w:tab/>
         <w:t xml:space="preserve">  Leitura</w:t>
       </w:r>
+      <w:proofErr w:type="gramEnd"/>
       <w:r>
         <w:rPr>
           <w:b/>
@@ -1007,6 +1046,9 @@
         <w:jc w:val="center"/>
       </w:pPr>
       <w:r>
+        <w:rPr>
+          <w:noProof/>
+        </w:rPr>
         <w:drawing>
           <wp:inline distT="0" distB="0" distL="0" distR="0" wp14:anchorId="4311FF35" wp14:editId="39177A26">
             <wp:extent cx="4467225" cy="2508996"/>
@@ -1127,6 +1169,4796 @@
           <w:szCs w:val="24"/>
         </w:rPr>
         <w:t xml:space="preserve"> </w:t>
+      </w:r>
+    </w:p>
+    <w:p>
+      <w:pPr>
+        <w:pStyle w:val="Ttulo"/>
+        <w:rPr>
+          <w:rFonts w:ascii="Times New Roman" w:hAnsi="Times New Roman" w:cs="Times New Roman"/>
+          <w:sz w:val="32"/>
+          <w:szCs w:val="32"/>
+        </w:rPr>
+      </w:pPr>
+      <w:r>
+        <w:rPr>
+          <w:rFonts w:ascii="Times New Roman" w:hAnsi="Times New Roman" w:cs="Times New Roman"/>
+          <w:sz w:val="32"/>
+          <w:szCs w:val="32"/>
+        </w:rPr>
+        <w:lastRenderedPageBreak/>
+        <w:t xml:space="preserve">Prática </w:t>
+      </w:r>
+      <w:r>
+        <w:rPr>
+          <w:rFonts w:ascii="Times New Roman" w:hAnsi="Times New Roman" w:cs="Times New Roman"/>
+          <w:sz w:val="32"/>
+          <w:szCs w:val="32"/>
+        </w:rPr>
+        <w:t>2</w:t>
+      </w:r>
+    </w:p>
+    <w:p>
+      <w:pPr>
+        <w:ind w:left="720"/>
+        <w:rPr>
+          <w:b/>
+          <w:bCs/>
+          <w:sz w:val="24"/>
+          <w:szCs w:val="24"/>
+          <w:u w:val="single"/>
+        </w:rPr>
+      </w:pPr>
+    </w:p>
+    <w:p>
+      <w:pPr>
+        <w:ind w:left="720"/>
+      </w:pPr>
+      <w:r>
+        <w:rPr>
+          <w:b/>
+          <w:bCs/>
+          <w:sz w:val="24"/>
+          <w:szCs w:val="24"/>
+        </w:rPr>
+        <w:t>Objetivo:</w:t>
+      </w:r>
+      <w:r>
+        <w:rPr>
+          <w:sz w:val="24"/>
+          <w:szCs w:val="24"/>
+        </w:rPr>
+        <w:t xml:space="preserve"> Implementação de uma memória RAM, a partir da biblioteca </w:t>
+      </w:r>
+      <w:proofErr w:type="spellStart"/>
+      <w:r>
+        <w:rPr>
+          <w:i/>
+          <w:iCs/>
+        </w:rPr>
+        <w:t>altsyncram</w:t>
+      </w:r>
+      <w:proofErr w:type="spellEnd"/>
+      <w:r>
+        <w:rPr>
+          <w:i/>
+          <w:iCs/>
+        </w:rPr>
+        <w:t xml:space="preserve"> </w:t>
+      </w:r>
+      <w:r>
+        <w:t xml:space="preserve">do </w:t>
+      </w:r>
+      <w:proofErr w:type="spellStart"/>
+      <w:r>
+        <w:t>Quartus</w:t>
+      </w:r>
+      <w:proofErr w:type="spellEnd"/>
+      <w:r>
+        <w:t xml:space="preserve"> com inicialização via arquivo MIF.</w:t>
+      </w:r>
+    </w:p>
+    <w:p>
+      <w:pPr>
+        <w:ind w:left="720"/>
+        <w:rPr>
+          <w:sz w:val="24"/>
+          <w:szCs w:val="24"/>
+        </w:rPr>
+      </w:pPr>
+      <w:r>
+        <w:rPr>
+          <w:sz w:val="24"/>
+          <w:szCs w:val="24"/>
+        </w:rPr>
+        <w:t xml:space="preserve">Para inicializar a </w:t>
+      </w:r>
+      <w:r>
+        <w:rPr>
+          <w:sz w:val="24"/>
+          <w:szCs w:val="24"/>
+        </w:rPr>
+        <w:t>RAM</w:t>
+      </w:r>
+      <w:r>
+        <w:rPr>
+          <w:sz w:val="24"/>
+          <w:szCs w:val="24"/>
+        </w:rPr>
+        <w:t xml:space="preserve"> com o arquivo MIF, basta indicar na configuração da RAM, um arquivo para essa inicialização.</w:t>
+      </w:r>
+    </w:p>
+    <w:p>
+      <w:pPr>
+        <w:ind w:left="720"/>
+        <w:jc w:val="center"/>
+        <w:rPr>
+          <w:sz w:val="24"/>
+          <w:szCs w:val="24"/>
+        </w:rPr>
+      </w:pPr>
+      <w:r>
+        <w:rPr>
+          <w:noProof/>
+          <w:sz w:val="24"/>
+          <w:szCs w:val="24"/>
+        </w:rPr>
+        <w:drawing>
+          <wp:inline distT="0" distB="0" distL="0" distR="0" wp14:anchorId="7183987B" wp14:editId="68A4160E">
+            <wp:extent cx="3314700" cy="2704526"/>
+            <wp:effectExtent l="0" t="0" r="0" b="635"/>
+            <wp:docPr id="29" name="Imagem 29" descr="Interface gráfica do usuário, Texto, Aplicativo, Email&#10;&#10;Descrição gerada automaticamente"/>
+            <wp:cNvGraphicFramePr>
+              <a:graphicFrameLocks xmlns:a="http://schemas.openxmlformats.org/drawingml/2006/main" noChangeAspect="1"/>
+            </wp:cNvGraphicFramePr>
+            <a:graphic xmlns:a="http://schemas.openxmlformats.org/drawingml/2006/main">
+              <a:graphicData uri="http://schemas.openxmlformats.org/drawingml/2006/picture">
+                <pic:pic xmlns:pic="http://schemas.openxmlformats.org/drawingml/2006/picture">
+                  <pic:nvPicPr>
+                    <pic:cNvPr id="29" name="Imagem 29" descr="Interface gráfica do usuário, Texto, Aplicativo, Email&#10;&#10;Descrição gerada automaticamente"/>
+                    <pic:cNvPicPr/>
+                  </pic:nvPicPr>
+                  <pic:blipFill>
+                    <a:blip r:embed="rId10"/>
+                    <a:stretch>
+                      <a:fillRect/>
+                    </a:stretch>
+                  </pic:blipFill>
+                  <pic:spPr>
+                    <a:xfrm>
+                      <a:off x="0" y="0"/>
+                      <a:ext cx="3327670" cy="2715108"/>
+                    </a:xfrm>
+                    <a:prstGeom prst="rect">
+                      <a:avLst/>
+                    </a:prstGeom>
+                  </pic:spPr>
+                </pic:pic>
+              </a:graphicData>
+            </a:graphic>
+          </wp:inline>
+        </w:drawing>
+      </w:r>
+    </w:p>
+    <w:p>
+      <w:pPr>
+        <w:rPr>
+          <w:sz w:val="24"/>
+          <w:szCs w:val="24"/>
+        </w:rPr>
+      </w:pPr>
+    </w:p>
+    <w:p>
+      <w:pPr>
+        <w:rPr>
+          <w:sz w:val="24"/>
+          <w:szCs w:val="24"/>
+        </w:rPr>
+      </w:pPr>
+      <w:r>
+        <w:rPr>
+          <w:sz w:val="24"/>
+          <w:szCs w:val="24"/>
+        </w:rPr>
+        <w:t xml:space="preserve">O arquivo MIF </w:t>
+      </w:r>
+      <w:r>
+        <w:rPr>
+          <w:sz w:val="24"/>
+          <w:szCs w:val="24"/>
+        </w:rPr>
+        <w:t>foi modificado para carregar a seguinte inicialização na RAM:</w:t>
+      </w:r>
+    </w:p>
+    <w:p>
+      <w:pPr>
+        <w:jc w:val="center"/>
+        <w:rPr>
+          <w:sz w:val="24"/>
+          <w:szCs w:val="24"/>
+        </w:rPr>
+      </w:pPr>
+      <w:r>
+        <w:rPr>
+          <w:noProof/>
+          <w:sz w:val="24"/>
+          <w:szCs w:val="24"/>
+        </w:rPr>
+        <w:drawing>
+          <wp:inline distT="0" distB="0" distL="0" distR="0" wp14:anchorId="4F0D1EF4" wp14:editId="45694517">
+            <wp:extent cx="2762636" cy="1028844"/>
+            <wp:effectExtent l="0" t="0" r="0" b="0"/>
+            <wp:docPr id="30" name="Imagem 30" descr="Texto&#10;&#10;Descrição gerada automaticamente com confiança baixa"/>
+            <wp:cNvGraphicFramePr>
+              <a:graphicFrameLocks xmlns:a="http://schemas.openxmlformats.org/drawingml/2006/main" noChangeAspect="1"/>
+            </wp:cNvGraphicFramePr>
+            <a:graphic xmlns:a="http://schemas.openxmlformats.org/drawingml/2006/main">
+              <a:graphicData uri="http://schemas.openxmlformats.org/drawingml/2006/picture">
+                <pic:pic xmlns:pic="http://schemas.openxmlformats.org/drawingml/2006/picture">
+                  <pic:nvPicPr>
+                    <pic:cNvPr id="30" name="Imagem 30" descr="Texto&#10;&#10;Descrição gerada automaticamente com confiança baixa"/>
+                    <pic:cNvPicPr/>
+                  </pic:nvPicPr>
+                  <pic:blipFill>
+                    <a:blip r:embed="rId11"/>
+                    <a:stretch>
+                      <a:fillRect/>
+                    </a:stretch>
+                  </pic:blipFill>
+                  <pic:spPr>
+                    <a:xfrm>
+                      <a:off x="0" y="0"/>
+                      <a:ext cx="2762636" cy="1028844"/>
+                    </a:xfrm>
+                    <a:prstGeom prst="rect">
+                      <a:avLst/>
+                    </a:prstGeom>
+                  </pic:spPr>
+                </pic:pic>
+              </a:graphicData>
+            </a:graphic>
+          </wp:inline>
+        </w:drawing>
+      </w:r>
+    </w:p>
+    <w:p>
+      <w:pPr>
+        <w:rPr>
+          <w:sz w:val="24"/>
+          <w:szCs w:val="24"/>
+        </w:rPr>
+      </w:pPr>
+      <w:r>
+        <w:rPr>
+          <w:sz w:val="24"/>
+          <w:szCs w:val="24"/>
+        </w:rPr>
+        <w:t>Para verificar a correta inicialização da memória</w:t>
+      </w:r>
+      <w:r>
+        <w:rPr>
+          <w:sz w:val="24"/>
+          <w:szCs w:val="24"/>
+        </w:rPr>
+        <w:t xml:space="preserve">, </w:t>
+      </w:r>
+      <w:r>
+        <w:rPr>
+          <w:sz w:val="24"/>
+          <w:szCs w:val="24"/>
+        </w:rPr>
+        <w:t>basta inicializar o circuito sem clock, assim não haverá modificações.</w:t>
+      </w:r>
+    </w:p>
+    <w:p>
+      <w:pPr>
+        <w:jc w:val="center"/>
+        <w:rPr>
+          <w:sz w:val="24"/>
+          <w:szCs w:val="24"/>
+        </w:rPr>
+      </w:pPr>
+      <w:r>
+        <w:rPr>
+          <w:noProof/>
+          <w:sz w:val="24"/>
+          <w:szCs w:val="24"/>
+        </w:rPr>
+        <w:drawing>
+          <wp:inline distT="0" distB="0" distL="0" distR="0" wp14:anchorId="053430E9" wp14:editId="4EFE9FF8">
+            <wp:extent cx="1905000" cy="1107558"/>
+            <wp:effectExtent l="0" t="0" r="0" b="0"/>
+            <wp:docPr id="31" name="Imagem 31" descr="Texto&#10;&#10;Descrição gerada automaticamente com confiança baixa"/>
+            <wp:cNvGraphicFramePr>
+              <a:graphicFrameLocks xmlns:a="http://schemas.openxmlformats.org/drawingml/2006/main" noChangeAspect="1"/>
+            </wp:cNvGraphicFramePr>
+            <a:graphic xmlns:a="http://schemas.openxmlformats.org/drawingml/2006/main">
+              <a:graphicData uri="http://schemas.openxmlformats.org/drawingml/2006/picture">
+                <pic:pic xmlns:pic="http://schemas.openxmlformats.org/drawingml/2006/picture">
+                  <pic:nvPicPr>
+                    <pic:cNvPr id="31" name="Imagem 31" descr="Texto&#10;&#10;Descrição gerada automaticamente com confiança baixa"/>
+                    <pic:cNvPicPr/>
+                  </pic:nvPicPr>
+                  <pic:blipFill>
+                    <a:blip r:embed="rId12"/>
+                    <a:stretch>
+                      <a:fillRect/>
+                    </a:stretch>
+                  </pic:blipFill>
+                  <pic:spPr>
+                    <a:xfrm>
+                      <a:off x="0" y="0"/>
+                      <a:ext cx="1915030" cy="1113390"/>
+                    </a:xfrm>
+                    <a:prstGeom prst="rect">
+                      <a:avLst/>
+                    </a:prstGeom>
+                  </pic:spPr>
+                </pic:pic>
+              </a:graphicData>
+            </a:graphic>
+          </wp:inline>
+        </w:drawing>
+      </w:r>
+    </w:p>
+    <w:p>
+      <w:pPr>
+        <w:rPr>
+          <w:sz w:val="24"/>
+          <w:szCs w:val="24"/>
+        </w:rPr>
+      </w:pPr>
+      <w:r>
+        <w:rPr>
+          <w:sz w:val="24"/>
+          <w:szCs w:val="24"/>
+        </w:rPr>
+        <w:t>Veja que as posições 0 e 1, estão como 15 e 20 respectivamente, tal como indicado no arquivo MIF.</w:t>
+      </w:r>
+    </w:p>
+    <w:p>
+      <w:pPr>
+        <w:rPr>
+          <w:sz w:val="24"/>
+          <w:szCs w:val="24"/>
+        </w:rPr>
+      </w:pPr>
+      <w:r>
+        <w:rPr>
+          <w:sz w:val="24"/>
+          <w:szCs w:val="24"/>
+        </w:rPr>
+        <w:lastRenderedPageBreak/>
+        <w:t xml:space="preserve">Para verificar o correto funcionamento, </w:t>
+      </w:r>
+      <w:r>
+        <w:rPr>
+          <w:sz w:val="24"/>
+          <w:szCs w:val="24"/>
+        </w:rPr>
+        <w:t xml:space="preserve">projetou-se um contador para preencher todas as posições </w:t>
+      </w:r>
+      <w:r>
+        <w:rPr>
+          <w:sz w:val="24"/>
+          <w:szCs w:val="24"/>
+        </w:rPr>
+        <w:t xml:space="preserve">da </w:t>
+      </w:r>
+      <w:proofErr w:type="spellStart"/>
+      <w:r>
+        <w:rPr>
+          <w:sz w:val="24"/>
+          <w:szCs w:val="24"/>
+        </w:rPr>
+        <w:t>ram</w:t>
+      </w:r>
+      <w:proofErr w:type="spellEnd"/>
+      <w:r>
+        <w:rPr>
+          <w:sz w:val="24"/>
+          <w:szCs w:val="24"/>
+        </w:rPr>
+        <w:t>. Sendo assim, a simulação demonstra seu correto funcionamento.</w:t>
+      </w:r>
+    </w:p>
+    <w:p>
+      <w:pPr>
+        <w:rPr>
+          <w:sz w:val="24"/>
+          <w:szCs w:val="24"/>
+        </w:rPr>
+      </w:pPr>
+    </w:p>
+    <w:p>
+      <w:pPr>
+        <w:rPr>
+          <w:sz w:val="24"/>
+          <w:szCs w:val="24"/>
+        </w:rPr>
+      </w:pPr>
+      <w:r>
+        <w:rPr>
+          <w:sz w:val="24"/>
+          <w:szCs w:val="24"/>
+        </w:rPr>
+        <w:drawing>
+          <wp:inline distT="0" distB="0" distL="0" distR="0" wp14:anchorId="488079B4" wp14:editId="347A2232">
+            <wp:extent cx="5943600" cy="1541145"/>
+            <wp:effectExtent l="0" t="0" r="0" b="1905"/>
+            <wp:docPr id="6" name="Imagem 6" descr="Interface gráfica do usuário&#10;&#10;Descrição gerada automaticamente"/>
+            <wp:cNvGraphicFramePr>
+              <a:graphicFrameLocks xmlns:a="http://schemas.openxmlformats.org/drawingml/2006/main" noChangeAspect="1"/>
+            </wp:cNvGraphicFramePr>
+            <a:graphic xmlns:a="http://schemas.openxmlformats.org/drawingml/2006/main">
+              <a:graphicData uri="http://schemas.openxmlformats.org/drawingml/2006/picture">
+                <pic:pic xmlns:pic="http://schemas.openxmlformats.org/drawingml/2006/picture">
+                  <pic:nvPicPr>
+                    <pic:cNvPr id="6" name="Imagem 6" descr="Interface gráfica do usuário&#10;&#10;Descrição gerada automaticamente"/>
+                    <pic:cNvPicPr/>
+                  </pic:nvPicPr>
+                  <pic:blipFill>
+                    <a:blip r:embed="rId13"/>
+                    <a:stretch>
+                      <a:fillRect/>
+                    </a:stretch>
+                  </pic:blipFill>
+                  <pic:spPr>
+                    <a:xfrm>
+                      <a:off x="0" y="0"/>
+                      <a:ext cx="5943600" cy="1541145"/>
+                    </a:xfrm>
+                    <a:prstGeom prst="rect">
+                      <a:avLst/>
+                    </a:prstGeom>
+                  </pic:spPr>
+                </pic:pic>
+              </a:graphicData>
+            </a:graphic>
+          </wp:inline>
+        </w:drawing>
+      </w:r>
+    </w:p>
+    <w:p>
+      <w:pPr>
+        <w:rPr>
+          <w:sz w:val="24"/>
+          <w:szCs w:val="24"/>
+        </w:rPr>
+      </w:pPr>
+    </w:p>
+    <w:p>
+      <w:pPr>
+        <w:rPr>
+          <w:sz w:val="24"/>
+          <w:szCs w:val="24"/>
+        </w:rPr>
+      </w:pPr>
+    </w:p>
+    <w:p>
+      <w:pPr>
+        <w:pStyle w:val="Ttulo"/>
+        <w:rPr>
+          <w:rFonts w:ascii="Times New Roman" w:hAnsi="Times New Roman" w:cs="Times New Roman"/>
+          <w:sz w:val="32"/>
+          <w:szCs w:val="32"/>
+        </w:rPr>
+      </w:pPr>
+      <w:r>
+        <w:rPr>
+          <w:rFonts w:ascii="Times New Roman" w:hAnsi="Times New Roman" w:cs="Times New Roman"/>
+          <w:sz w:val="32"/>
+          <w:szCs w:val="32"/>
+        </w:rPr>
+        <w:t xml:space="preserve">Prática </w:t>
+      </w:r>
+      <w:r>
+        <w:rPr>
+          <w:rFonts w:ascii="Times New Roman" w:hAnsi="Times New Roman" w:cs="Times New Roman"/>
+          <w:sz w:val="32"/>
+          <w:szCs w:val="32"/>
+        </w:rPr>
+        <w:t>3</w:t>
+      </w:r>
+    </w:p>
+    <w:p>
+      <w:pPr>
+        <w:rPr>
+          <w:b/>
+          <w:bCs/>
+          <w:sz w:val="24"/>
+          <w:szCs w:val="24"/>
+        </w:rPr>
+      </w:pPr>
+      <w:r>
+        <w:rPr>
+          <w:b/>
+          <w:bCs/>
+          <w:sz w:val="24"/>
+          <w:szCs w:val="24"/>
+        </w:rPr>
+        <w:tab/>
+      </w:r>
+    </w:p>
+    <w:p>
+      <w:pPr>
+        <w:ind w:left="720"/>
+        <w:rPr>
+          <w:sz w:val="24"/>
+          <w:szCs w:val="24"/>
+        </w:rPr>
+      </w:pPr>
+      <w:r>
+        <w:rPr>
+          <w:b/>
+          <w:bCs/>
+          <w:sz w:val="24"/>
+          <w:szCs w:val="24"/>
+        </w:rPr>
+        <w:t>Objetivo:</w:t>
+      </w:r>
+      <w:r>
+        <w:rPr>
+          <w:sz w:val="24"/>
+          <w:szCs w:val="24"/>
+        </w:rPr>
+        <w:t xml:space="preserve"> Implementação de uma memória cache de duas vias, com ligação com uma memória RAM</w:t>
+      </w:r>
+      <w:r>
+        <w:rPr>
+          <w:sz w:val="24"/>
+          <w:szCs w:val="24"/>
+        </w:rPr>
+        <w:t>.</w:t>
+      </w:r>
+    </w:p>
+    <w:p>
+      <w:pPr>
+        <w:ind w:left="720"/>
+        <w:rPr>
+          <w:sz w:val="24"/>
+          <w:szCs w:val="24"/>
+        </w:rPr>
+      </w:pPr>
+      <w:r>
+        <w:rPr>
+          <w:sz w:val="24"/>
+          <w:szCs w:val="24"/>
+        </w:rPr>
+        <w:t xml:space="preserve">A lógica de interação entre as instruções enviadas pelo processador e os componentes da RAM, se dava primariamente </w:t>
+      </w:r>
+      <w:r>
+        <w:rPr>
+          <w:sz w:val="24"/>
+          <w:szCs w:val="24"/>
+        </w:rPr>
+        <w:t>pela</w:t>
+      </w:r>
+      <w:r>
+        <w:rPr>
+          <w:sz w:val="24"/>
+          <w:szCs w:val="24"/>
+        </w:rPr>
+        <w:t xml:space="preserve"> avaliação dos seguintes parâmetros:</w:t>
+      </w:r>
+    </w:p>
+    <w:p>
+      <w:pPr>
+        <w:ind w:left="720"/>
+        <w:rPr>
+          <w:sz w:val="24"/>
+          <w:szCs w:val="24"/>
+        </w:rPr>
+      </w:pPr>
+      <w:r>
+        <w:rPr>
+          <w:sz w:val="24"/>
+          <w:szCs w:val="24"/>
+        </w:rPr>
+        <w:tab/>
+        <w:t>1º - INDEX: Indica qual posição da cache será avaliada</w:t>
+      </w:r>
+    </w:p>
+    <w:p>
+      <w:pPr>
+        <w:ind w:left="720"/>
+        <w:rPr>
+          <w:sz w:val="24"/>
+          <w:szCs w:val="24"/>
+        </w:rPr>
+      </w:pPr>
+      <w:r>
+        <w:rPr>
+          <w:sz w:val="24"/>
+          <w:szCs w:val="24"/>
+        </w:rPr>
+        <w:t xml:space="preserve">Dessa forma, </w:t>
+      </w:r>
+      <w:r>
+        <w:rPr>
+          <w:sz w:val="24"/>
+          <w:szCs w:val="24"/>
+        </w:rPr>
+        <w:t>os parâmetros seguintes serão avaliados para o circuito escolher qual das vias será acessada para responder a instrução do processador.</w:t>
+      </w:r>
+    </w:p>
+    <w:p>
+      <w:pPr>
+        <w:pStyle w:val="SemEspaamento"/>
+        <w:ind w:left="1440"/>
+        <w:rPr>
+          <w:sz w:val="24"/>
+          <w:szCs w:val="24"/>
+        </w:rPr>
+      </w:pPr>
+      <w:r>
+        <w:rPr>
+          <w:sz w:val="24"/>
+          <w:szCs w:val="24"/>
+        </w:rPr>
+        <w:t>1º - TAG: Indica qual o valor do bloco buscado, seja para leitura ou escrita</w:t>
+      </w:r>
+    </w:p>
+    <w:p>
+      <w:pPr>
+        <w:pStyle w:val="SemEspaamento"/>
+        <w:ind w:left="1440"/>
+        <w:rPr>
+          <w:sz w:val="24"/>
+          <w:szCs w:val="24"/>
+        </w:rPr>
+      </w:pPr>
+      <w:r>
+        <w:rPr>
+          <w:sz w:val="24"/>
+          <w:szCs w:val="24"/>
+        </w:rPr>
+        <w:t>2º - DIRT: Indica se está com um dado que necessita de atualização na RAM</w:t>
+      </w:r>
+    </w:p>
+    <w:p>
+      <w:pPr>
+        <w:pStyle w:val="SemEspaamento"/>
+        <w:ind w:left="1440"/>
+        <w:rPr>
+          <w:sz w:val="24"/>
+          <w:szCs w:val="24"/>
+        </w:rPr>
+      </w:pPr>
+      <w:r>
+        <w:rPr>
+          <w:sz w:val="24"/>
+          <w:szCs w:val="24"/>
+        </w:rPr>
+        <w:t>3º - LRU: Indica se o canal foi o último a interagir com o processador</w:t>
+      </w:r>
+    </w:p>
+    <w:p>
+      <w:pPr>
+        <w:pStyle w:val="SemEspaamento"/>
+        <w:ind w:left="1440"/>
+        <w:rPr>
+          <w:sz w:val="24"/>
+          <w:szCs w:val="24"/>
+        </w:rPr>
+      </w:pPr>
+    </w:p>
+    <w:p>
+      <w:pPr>
+        <w:rPr>
+          <w:sz w:val="24"/>
+          <w:szCs w:val="24"/>
+        </w:rPr>
+      </w:pPr>
+      <w:r>
+        <w:rPr>
+          <w:sz w:val="24"/>
+          <w:szCs w:val="24"/>
+        </w:rPr>
+        <w:tab/>
+        <w:t xml:space="preserve">Há também, um outro parâmetro que é o VALID, porém ele serve apenas como controle </w:t>
+      </w:r>
+      <w:r>
+        <w:rPr>
+          <w:sz w:val="24"/>
+          <w:szCs w:val="24"/>
+        </w:rPr>
+        <w:tab/>
+        <w:t>terciário, não influindo na escolha da posição acessada.</w:t>
+      </w:r>
+    </w:p>
+    <w:p>
+      <w:pPr>
+        <w:ind w:left="720"/>
+        <w:rPr>
+          <w:sz w:val="24"/>
+          <w:szCs w:val="24"/>
+        </w:rPr>
+      </w:pPr>
+      <w:r>
+        <w:rPr>
+          <w:sz w:val="24"/>
+          <w:szCs w:val="24"/>
+        </w:rPr>
+        <w:t>Sendo assim, as condições para entrada de uma instrução para o canal 1, deve responder a tabela:</w:t>
+      </w:r>
+    </w:p>
+    <w:p>
+      <w:pPr>
+        <w:ind w:left="720"/>
+        <w:rPr>
+          <w:sz w:val="24"/>
+          <w:szCs w:val="24"/>
+        </w:rPr>
+      </w:pPr>
+      <w:r>
+        <w:rPr>
+          <w:sz w:val="24"/>
+          <w:szCs w:val="24"/>
+        </w:rPr>
+        <w:t>A tabela abaixo, está na forma reduzida, apresentando apenas o caso em que a TAG não é reconhecida.</w:t>
+      </w:r>
+      <w:r>
+        <w:rPr>
+          <w:sz w:val="24"/>
+          <w:szCs w:val="24"/>
+        </w:rPr>
+        <w:tab/>
+      </w:r>
+    </w:p>
+    <w:p>
+      <w:pPr>
+        <w:ind w:left="720"/>
+        <w:rPr>
+          <w:sz w:val="24"/>
+          <w:szCs w:val="24"/>
+        </w:rPr>
+      </w:pPr>
+    </w:p>
+    <w:p>
+      <w:pPr>
+        <w:ind w:left="720"/>
+        <w:rPr>
+          <w:sz w:val="24"/>
+          <w:szCs w:val="24"/>
+        </w:rPr>
+      </w:pPr>
+    </w:p>
+    <w:tbl>
+      <w:tblPr>
+        <w:tblStyle w:val="Tabelacomgrade"/>
+        <w:tblW w:w="0" w:type="auto"/>
+        <w:jc w:val="center"/>
+        <w:tblLook w:val="04A0" w:firstRow="1" w:lastRow="0" w:firstColumn="1" w:lastColumn="0" w:noHBand="0" w:noVBand="1"/>
+      </w:tblPr>
+      <w:tblGrid>
+        <w:gridCol w:w="1741"/>
+        <w:gridCol w:w="1747"/>
+        <w:gridCol w:w="1740"/>
+        <w:gridCol w:w="1740"/>
+      </w:tblGrid>
+      <w:tr>
+        <w:trPr>
+          <w:jc w:val="center"/>
+        </w:trPr>
+        <w:tc>
+          <w:tcPr>
+            <w:tcW w:w="1741" w:type="dxa"/>
+          </w:tcPr>
+          <w:p>
+            <w:pPr>
+              <w:jc w:val="center"/>
+              <w:rPr>
+                <w:sz w:val="24"/>
+                <w:szCs w:val="24"/>
+              </w:rPr>
+            </w:pPr>
+            <w:r>
+              <w:rPr>
+                <w:sz w:val="24"/>
+                <w:szCs w:val="24"/>
+              </w:rPr>
+              <w:lastRenderedPageBreak/>
+              <w:t>TAG (A)</w:t>
+            </w:r>
+          </w:p>
+        </w:tc>
+        <w:tc>
+          <w:tcPr>
+            <w:tcW w:w="1747" w:type="dxa"/>
+          </w:tcPr>
+          <w:p>
+            <w:pPr>
+              <w:jc w:val="center"/>
+              <w:rPr>
+                <w:sz w:val="24"/>
+                <w:szCs w:val="24"/>
+              </w:rPr>
+            </w:pPr>
+            <w:r>
+              <w:rPr>
+                <w:sz w:val="24"/>
+                <w:szCs w:val="24"/>
+              </w:rPr>
+              <w:t>DIRT (B)</w:t>
+            </w:r>
+          </w:p>
+        </w:tc>
+        <w:tc>
+          <w:tcPr>
+            <w:tcW w:w="1740" w:type="dxa"/>
+          </w:tcPr>
+          <w:p>
+            <w:pPr>
+              <w:jc w:val="center"/>
+              <w:rPr>
+                <w:sz w:val="24"/>
+                <w:szCs w:val="24"/>
+              </w:rPr>
+            </w:pPr>
+            <w:r>
+              <w:rPr>
+                <w:sz w:val="24"/>
+                <w:szCs w:val="24"/>
+              </w:rPr>
+              <w:t>LRU (C)</w:t>
+            </w:r>
+          </w:p>
+        </w:tc>
+        <w:tc>
+          <w:tcPr>
+            <w:tcW w:w="1740" w:type="dxa"/>
+          </w:tcPr>
+          <w:p>
+            <w:pPr>
+              <w:jc w:val="center"/>
+              <w:rPr>
+                <w:sz w:val="24"/>
+                <w:szCs w:val="24"/>
+              </w:rPr>
+            </w:pPr>
+          </w:p>
+        </w:tc>
+      </w:tr>
+      <w:tr>
+        <w:trPr>
+          <w:jc w:val="center"/>
+        </w:trPr>
+        <w:tc>
+          <w:tcPr>
+            <w:tcW w:w="1741" w:type="dxa"/>
+          </w:tcPr>
+          <w:p>
+            <w:pPr>
+              <w:jc w:val="center"/>
+              <w:rPr>
+                <w:sz w:val="24"/>
+                <w:szCs w:val="24"/>
+              </w:rPr>
+            </w:pPr>
+            <w:r>
+              <w:rPr>
+                <w:sz w:val="24"/>
+                <w:szCs w:val="24"/>
+              </w:rPr>
+              <w:t>0</w:t>
+            </w:r>
+          </w:p>
+        </w:tc>
+        <w:tc>
+          <w:tcPr>
+            <w:tcW w:w="1747" w:type="dxa"/>
+          </w:tcPr>
+          <w:p>
+            <w:pPr>
+              <w:jc w:val="center"/>
+              <w:rPr>
+                <w:sz w:val="24"/>
+                <w:szCs w:val="24"/>
+              </w:rPr>
+            </w:pPr>
+            <w:r>
+              <w:rPr>
+                <w:sz w:val="24"/>
+                <w:szCs w:val="24"/>
+              </w:rPr>
+              <w:t>0</w:t>
+            </w:r>
+          </w:p>
+        </w:tc>
+        <w:tc>
+          <w:tcPr>
+            <w:tcW w:w="1740" w:type="dxa"/>
+          </w:tcPr>
+          <w:p>
+            <w:pPr>
+              <w:jc w:val="center"/>
+              <w:rPr>
+                <w:sz w:val="24"/>
+                <w:szCs w:val="24"/>
+              </w:rPr>
+            </w:pPr>
+            <w:r>
+              <w:rPr>
+                <w:sz w:val="24"/>
+                <w:szCs w:val="24"/>
+              </w:rPr>
+              <w:t>1</w:t>
+            </w:r>
+          </w:p>
+        </w:tc>
+        <w:tc>
+          <w:tcPr>
+            <w:tcW w:w="1740" w:type="dxa"/>
+          </w:tcPr>
+          <w:p>
+            <w:pPr>
+              <w:jc w:val="center"/>
+              <w:rPr>
+                <w:sz w:val="24"/>
+                <w:szCs w:val="24"/>
+              </w:rPr>
+            </w:pPr>
+            <w:r>
+              <w:rPr>
+                <w:sz w:val="24"/>
+                <w:szCs w:val="24"/>
+              </w:rPr>
+              <w:t>1</w:t>
+            </w:r>
+          </w:p>
+        </w:tc>
+      </w:tr>
+      <w:tr>
+        <w:trPr>
+          <w:jc w:val="center"/>
+        </w:trPr>
+        <w:tc>
+          <w:tcPr>
+            <w:tcW w:w="1741" w:type="dxa"/>
+          </w:tcPr>
+          <w:p>
+            <w:pPr>
+              <w:jc w:val="center"/>
+              <w:rPr>
+                <w:sz w:val="24"/>
+                <w:szCs w:val="24"/>
+              </w:rPr>
+            </w:pPr>
+            <w:r>
+              <w:rPr>
+                <w:sz w:val="24"/>
+                <w:szCs w:val="24"/>
+              </w:rPr>
+              <w:t>0</w:t>
+            </w:r>
+          </w:p>
+        </w:tc>
+        <w:tc>
+          <w:tcPr>
+            <w:tcW w:w="1747" w:type="dxa"/>
+          </w:tcPr>
+          <w:p>
+            <w:pPr>
+              <w:jc w:val="center"/>
+              <w:rPr>
+                <w:sz w:val="24"/>
+                <w:szCs w:val="24"/>
+              </w:rPr>
+            </w:pPr>
+            <w:r>
+              <w:rPr>
+                <w:sz w:val="24"/>
+                <w:szCs w:val="24"/>
+              </w:rPr>
+              <w:t>0</w:t>
+            </w:r>
+          </w:p>
+        </w:tc>
+        <w:tc>
+          <w:tcPr>
+            <w:tcW w:w="1740" w:type="dxa"/>
+          </w:tcPr>
+          <w:p>
+            <w:pPr>
+              <w:jc w:val="center"/>
+              <w:rPr>
+                <w:sz w:val="24"/>
+                <w:szCs w:val="24"/>
+              </w:rPr>
+            </w:pPr>
+            <w:r>
+              <w:rPr>
+                <w:sz w:val="24"/>
+                <w:szCs w:val="24"/>
+              </w:rPr>
+              <w:t>0</w:t>
+            </w:r>
+          </w:p>
+        </w:tc>
+        <w:tc>
+          <w:tcPr>
+            <w:tcW w:w="1740" w:type="dxa"/>
+          </w:tcPr>
+          <w:p>
+            <w:pPr>
+              <w:jc w:val="center"/>
+              <w:rPr>
+                <w:sz w:val="24"/>
+                <w:szCs w:val="24"/>
+              </w:rPr>
+            </w:pPr>
+            <w:r>
+              <w:rPr>
+                <w:sz w:val="24"/>
+                <w:szCs w:val="24"/>
+              </w:rPr>
+              <w:t>1</w:t>
+            </w:r>
+          </w:p>
+        </w:tc>
+      </w:tr>
+      <w:tr>
+        <w:trPr>
+          <w:jc w:val="center"/>
+        </w:trPr>
+        <w:tc>
+          <w:tcPr>
+            <w:tcW w:w="1741" w:type="dxa"/>
+          </w:tcPr>
+          <w:p>
+            <w:pPr>
+              <w:jc w:val="center"/>
+              <w:rPr>
+                <w:sz w:val="24"/>
+                <w:szCs w:val="24"/>
+              </w:rPr>
+            </w:pPr>
+            <w:r>
+              <w:rPr>
+                <w:sz w:val="24"/>
+                <w:szCs w:val="24"/>
+              </w:rPr>
+              <w:t>0</w:t>
+            </w:r>
+          </w:p>
+        </w:tc>
+        <w:tc>
+          <w:tcPr>
+            <w:tcW w:w="1747" w:type="dxa"/>
+          </w:tcPr>
+          <w:p>
+            <w:pPr>
+              <w:jc w:val="center"/>
+              <w:rPr>
+                <w:sz w:val="24"/>
+                <w:szCs w:val="24"/>
+              </w:rPr>
+            </w:pPr>
+            <w:r>
+              <w:rPr>
+                <w:sz w:val="24"/>
+                <w:szCs w:val="24"/>
+              </w:rPr>
+              <w:t>1</w:t>
+            </w:r>
+          </w:p>
+        </w:tc>
+        <w:tc>
+          <w:tcPr>
+            <w:tcW w:w="1740" w:type="dxa"/>
+          </w:tcPr>
+          <w:p>
+            <w:pPr>
+              <w:jc w:val="center"/>
+              <w:rPr>
+                <w:sz w:val="24"/>
+                <w:szCs w:val="24"/>
+              </w:rPr>
+            </w:pPr>
+            <w:r>
+              <w:rPr>
+                <w:sz w:val="24"/>
+                <w:szCs w:val="24"/>
+              </w:rPr>
+              <w:t>1</w:t>
+            </w:r>
+          </w:p>
+        </w:tc>
+        <w:tc>
+          <w:tcPr>
+            <w:tcW w:w="1740" w:type="dxa"/>
+          </w:tcPr>
+          <w:p>
+            <w:pPr>
+              <w:jc w:val="center"/>
+              <w:rPr>
+                <w:sz w:val="24"/>
+                <w:szCs w:val="24"/>
+              </w:rPr>
+            </w:pPr>
+            <w:r>
+              <w:rPr>
+                <w:sz w:val="24"/>
+                <w:szCs w:val="24"/>
+              </w:rPr>
+              <w:t>0</w:t>
+            </w:r>
+          </w:p>
+        </w:tc>
+      </w:tr>
+      <w:tr>
+        <w:trPr>
+          <w:jc w:val="center"/>
+        </w:trPr>
+        <w:tc>
+          <w:tcPr>
+            <w:tcW w:w="1741" w:type="dxa"/>
+          </w:tcPr>
+          <w:p>
+            <w:pPr>
+              <w:jc w:val="center"/>
+              <w:rPr>
+                <w:sz w:val="24"/>
+                <w:szCs w:val="24"/>
+              </w:rPr>
+            </w:pPr>
+            <w:r>
+              <w:rPr>
+                <w:sz w:val="24"/>
+                <w:szCs w:val="24"/>
+              </w:rPr>
+              <w:t>0</w:t>
+            </w:r>
+          </w:p>
+        </w:tc>
+        <w:tc>
+          <w:tcPr>
+            <w:tcW w:w="1747" w:type="dxa"/>
+          </w:tcPr>
+          <w:p>
+            <w:pPr>
+              <w:jc w:val="center"/>
+              <w:rPr>
+                <w:sz w:val="24"/>
+                <w:szCs w:val="24"/>
+              </w:rPr>
+            </w:pPr>
+            <w:r>
+              <w:rPr>
+                <w:sz w:val="24"/>
+                <w:szCs w:val="24"/>
+              </w:rPr>
+              <w:t>1</w:t>
+            </w:r>
+          </w:p>
+        </w:tc>
+        <w:tc>
+          <w:tcPr>
+            <w:tcW w:w="1740" w:type="dxa"/>
+          </w:tcPr>
+          <w:p>
+            <w:pPr>
+              <w:jc w:val="center"/>
+              <w:rPr>
+                <w:sz w:val="24"/>
+                <w:szCs w:val="24"/>
+              </w:rPr>
+            </w:pPr>
+            <w:r>
+              <w:rPr>
+                <w:sz w:val="24"/>
+                <w:szCs w:val="24"/>
+              </w:rPr>
+              <w:t>0</w:t>
+            </w:r>
+          </w:p>
+        </w:tc>
+        <w:tc>
+          <w:tcPr>
+            <w:tcW w:w="1740" w:type="dxa"/>
+          </w:tcPr>
+          <w:p>
+            <w:pPr>
+              <w:jc w:val="center"/>
+              <w:rPr>
+                <w:sz w:val="24"/>
+                <w:szCs w:val="24"/>
+              </w:rPr>
+            </w:pPr>
+            <w:r>
+              <w:rPr>
+                <w:sz w:val="24"/>
+                <w:szCs w:val="24"/>
+              </w:rPr>
+              <w:t>1</w:t>
+            </w:r>
+          </w:p>
+        </w:tc>
+      </w:tr>
+    </w:tbl>
+    <w:p>
+      <w:pPr>
+        <w:ind w:left="720"/>
+        <w:rPr>
+          <w:sz w:val="24"/>
+          <w:szCs w:val="24"/>
+        </w:rPr>
+      </w:pPr>
+      <w:r>
+        <w:rPr>
+          <w:sz w:val="24"/>
+          <w:szCs w:val="24"/>
+        </w:rPr>
+        <w:tab/>
+      </w:r>
+    </w:p>
+    <w:p>
+      <w:pPr>
+        <w:pStyle w:val="SemEspaamento"/>
+        <w:rPr>
+          <w:sz w:val="24"/>
+          <w:szCs w:val="24"/>
+        </w:rPr>
+      </w:pPr>
+      <w:r>
+        <w:rPr>
+          <w:sz w:val="24"/>
+          <w:szCs w:val="24"/>
+        </w:rPr>
+        <w:t>Resolvendo a tabela, verifica—se que</w:t>
+      </w:r>
+      <w:proofErr w:type="gramStart"/>
+      <w:r>
+        <w:rPr>
+          <w:sz w:val="24"/>
+          <w:szCs w:val="24"/>
+        </w:rPr>
+        <w:t>: !A</w:t>
+      </w:r>
+      <w:proofErr w:type="gramEnd"/>
+      <w:r>
+        <w:rPr>
+          <w:sz w:val="24"/>
+          <w:szCs w:val="24"/>
+        </w:rPr>
+        <w:t>( !B!C + B!C), portanto, basta duplicar para o caso em que A (TAG) é verdadeira para completar a tabela.</w:t>
+      </w:r>
+    </w:p>
+    <w:p>
+      <w:pPr>
+        <w:pStyle w:val="SemEspaamento"/>
+        <w:rPr>
+          <w:sz w:val="24"/>
+          <w:szCs w:val="24"/>
+        </w:rPr>
+      </w:pPr>
+      <w:r>
+        <w:rPr>
+          <w:sz w:val="24"/>
+          <w:szCs w:val="24"/>
+        </w:rPr>
+        <w:t>Assim, para facilitar o desenvolvimento, a primeira parte do código faz a obtenção dos valores desses parâmetros, e os avalia logicamente, reduzindo a sintaxe do código.</w:t>
+      </w:r>
+    </w:p>
+    <w:p>
+      <w:pPr>
+        <w:pStyle w:val="SemEspaamento"/>
+        <w:rPr>
+          <w:sz w:val="24"/>
+          <w:szCs w:val="24"/>
+        </w:rPr>
+      </w:pPr>
+      <w:r>
+        <w:rPr>
+          <w:sz w:val="24"/>
+          <w:szCs w:val="24"/>
+        </w:rPr>
+        <w:t>Seguindo os mesmos padrões das memorias anteriormente desenvolvidas, as instruções e as memórias possuem as seguintes configurações:</w:t>
+      </w:r>
+    </w:p>
+    <w:p>
+      <w:pPr>
+        <w:pStyle w:val="SemEspaamento"/>
+        <w:ind w:left="720"/>
+        <w:rPr>
+          <w:sz w:val="24"/>
+          <w:szCs w:val="24"/>
+        </w:rPr>
+      </w:pPr>
+    </w:p>
+    <w:p>
+      <w:pPr>
+        <w:pStyle w:val="SemEspaamento"/>
+        <w:ind w:left="720"/>
+        <w:rPr>
+          <w:sz w:val="24"/>
+          <w:szCs w:val="24"/>
+        </w:rPr>
+      </w:pPr>
+      <w:r>
+        <w:rPr>
+          <w:sz w:val="24"/>
+          <w:szCs w:val="24"/>
+        </w:rPr>
+        <w:tab/>
+      </w:r>
+      <w:r>
+        <w:rPr>
+          <w:sz w:val="24"/>
+          <w:szCs w:val="24"/>
+        </w:rPr>
+        <w:t>RAM: 8 bits de dado e 256 posições</w:t>
+      </w:r>
+    </w:p>
+    <w:p>
+      <w:pPr>
+        <w:pStyle w:val="SemEspaamento"/>
+        <w:ind w:left="720"/>
+        <w:rPr>
+          <w:sz w:val="24"/>
+          <w:szCs w:val="24"/>
+        </w:rPr>
+      </w:pPr>
+      <w:r>
+        <w:rPr>
+          <w:sz w:val="24"/>
+          <w:szCs w:val="24"/>
+        </w:rPr>
+        <w:tab/>
+        <w:t>CACHE: 19 bits de dados e 8 posições</w:t>
+      </w:r>
+    </w:p>
+    <w:p>
+      <w:pPr>
+        <w:pStyle w:val="SemEspaamento"/>
+        <w:ind w:left="720" w:firstLine="720"/>
+        <w:rPr>
+          <w:sz w:val="24"/>
+          <w:szCs w:val="24"/>
+        </w:rPr>
+      </w:pPr>
+      <w:r>
+        <w:rPr>
+          <w:sz w:val="24"/>
+          <w:szCs w:val="24"/>
+        </w:rPr>
+        <w:t>INTRUÇÃO:  19 bits</w:t>
+      </w:r>
+    </w:p>
+    <w:p>
+      <w:pPr>
+        <w:pStyle w:val="SemEspaamento"/>
+        <w:ind w:left="720"/>
+        <w:rPr>
+          <w:sz w:val="24"/>
+          <w:szCs w:val="24"/>
+        </w:rPr>
+      </w:pPr>
+    </w:p>
+    <w:p>
+      <w:pPr>
+        <w:pStyle w:val="SemEspaamento"/>
+        <w:ind w:left="720"/>
+        <w:rPr>
+          <w:sz w:val="24"/>
+          <w:szCs w:val="24"/>
+        </w:rPr>
+      </w:pPr>
+      <w:r>
+        <w:rPr>
+          <w:sz w:val="24"/>
+          <w:szCs w:val="24"/>
+        </w:rPr>
+        <w:t>A organização da cache, foi feita de modo:</w:t>
+      </w:r>
+    </w:p>
+    <w:p>
+      <w:pPr>
+        <w:pStyle w:val="SemEspaamento"/>
+        <w:ind w:left="720"/>
+        <w:rPr>
+          <w:sz w:val="24"/>
+          <w:szCs w:val="24"/>
+        </w:rPr>
+      </w:pPr>
+    </w:p>
+    <w:p>
+      <w:pPr>
+        <w:pStyle w:val="SemEspaamento"/>
+        <w:ind w:left="720"/>
+        <w:jc w:val="center"/>
+        <w:rPr>
+          <w:sz w:val="24"/>
+          <w:szCs w:val="24"/>
+        </w:rPr>
+      </w:pPr>
+      <w:r>
+        <w:rPr>
+          <w:noProof/>
+        </w:rPr>
+        <w:drawing>
+          <wp:inline distT="0" distB="0" distL="0" distR="0" wp14:anchorId="7B1809A4" wp14:editId="58DA6941">
+            <wp:extent cx="3152381" cy="561905"/>
+            <wp:effectExtent l="0" t="0" r="0" b="0"/>
+            <wp:docPr id="4" name="Imagem 4" descr="Uma imagem contendo Diagrama&#10;&#10;Descrição gerada automaticamente"/>
+            <wp:cNvGraphicFramePr>
+              <a:graphicFrameLocks xmlns:a="http://schemas.openxmlformats.org/drawingml/2006/main" noChangeAspect="1"/>
+            </wp:cNvGraphicFramePr>
+            <a:graphic xmlns:a="http://schemas.openxmlformats.org/drawingml/2006/main">
+              <a:graphicData uri="http://schemas.openxmlformats.org/drawingml/2006/picture">
+                <pic:pic xmlns:pic="http://schemas.openxmlformats.org/drawingml/2006/picture">
+                  <pic:nvPicPr>
+                    <pic:cNvPr id="4" name="Imagem 4" descr="Uma imagem contendo Diagrama&#10;&#10;Descrição gerada automaticamente"/>
+                    <pic:cNvPicPr/>
+                  </pic:nvPicPr>
+                  <pic:blipFill>
+                    <a:blip r:embed="rId14"/>
+                    <a:stretch>
+                      <a:fillRect/>
+                    </a:stretch>
+                  </pic:blipFill>
+                  <pic:spPr>
+                    <a:xfrm>
+                      <a:off x="0" y="0"/>
+                      <a:ext cx="3152381" cy="561905"/>
+                    </a:xfrm>
+                    <a:prstGeom prst="rect">
+                      <a:avLst/>
+                    </a:prstGeom>
+                  </pic:spPr>
+                </pic:pic>
+              </a:graphicData>
+            </a:graphic>
+          </wp:inline>
+        </w:drawing>
+      </w:r>
+    </w:p>
+    <w:p>
+      <w:pPr>
+        <w:pStyle w:val="SemEspaamento"/>
+        <w:ind w:left="720"/>
+        <w:rPr>
+          <w:sz w:val="24"/>
+          <w:szCs w:val="24"/>
+        </w:rPr>
+      </w:pPr>
+    </w:p>
+    <w:p>
+      <w:pPr>
+        <w:pStyle w:val="SemEspaamento"/>
+        <w:ind w:left="720"/>
+        <w:rPr>
+          <w:sz w:val="24"/>
+          <w:szCs w:val="24"/>
+        </w:rPr>
+      </w:pPr>
+      <w:r>
+        <w:rPr>
+          <w:sz w:val="24"/>
+          <w:szCs w:val="24"/>
+        </w:rPr>
+        <w:t xml:space="preserve">Para simular uma cache de duas vias, projetou-se uma tabela de 8 linhas, em que as instruções vindas do processador enviam um valor de index de 0 a 3, no entanto, na memória cache esse valor é interpretado como sendo INDEX e INDEX_PLUS, de forma que index plus é o resultado de soma de INDEX + 4, assim é possível realizar ao mesmo tempo </w:t>
+      </w:r>
+      <w:r>
+        <w:rPr>
+          <w:sz w:val="24"/>
+          <w:szCs w:val="24"/>
+        </w:rPr>
+        <w:t>o acesso em [0,4], [1,5], [2,6] e [3,7], tal como um cache de duas vias.</w:t>
+      </w:r>
+    </w:p>
+    <w:p>
+      <w:pPr>
+        <w:pStyle w:val="SemEspaamento"/>
+        <w:ind w:left="720"/>
+        <w:rPr>
+          <w:sz w:val="24"/>
+          <w:szCs w:val="24"/>
+        </w:rPr>
+      </w:pPr>
+    </w:p>
+    <w:p>
+      <w:pPr>
+        <w:pStyle w:val="SemEspaamento"/>
+        <w:ind w:left="720"/>
+        <w:jc w:val="center"/>
+        <w:rPr>
+          <w:sz w:val="24"/>
+          <w:szCs w:val="24"/>
+        </w:rPr>
+      </w:pPr>
+      <w:r>
+        <w:rPr>
+          <w:noProof/>
+          <w:sz w:val="24"/>
+          <w:szCs w:val="24"/>
+        </w:rPr>
+        <w:drawing>
+          <wp:inline distT="0" distB="0" distL="0" distR="0" wp14:anchorId="0C2134F8" wp14:editId="494A9EF4">
+            <wp:extent cx="3467100" cy="2504966"/>
+            <wp:effectExtent l="0" t="0" r="0" b="0"/>
+            <wp:docPr id="28" name="Imagem 28"/>
+            <wp:cNvGraphicFramePr>
+              <a:graphicFrameLocks xmlns:a="http://schemas.openxmlformats.org/drawingml/2006/main" noChangeAspect="1"/>
+            </wp:cNvGraphicFramePr>
+            <a:graphic xmlns:a="http://schemas.openxmlformats.org/drawingml/2006/main">
+              <a:graphicData uri="http://schemas.openxmlformats.org/drawingml/2006/picture">
+                <pic:pic xmlns:pic="http://schemas.openxmlformats.org/drawingml/2006/picture">
+                  <pic:nvPicPr>
+                    <pic:cNvPr id="1" name=""/>
+                    <pic:cNvPicPr/>
+                  </pic:nvPicPr>
+                  <pic:blipFill>
+                    <a:blip r:embed="rId15"/>
+                    <a:stretch>
+                      <a:fillRect/>
+                    </a:stretch>
+                  </pic:blipFill>
+                  <pic:spPr>
+                    <a:xfrm>
+                      <a:off x="0" y="0"/>
+                      <a:ext cx="3476810" cy="2511981"/>
+                    </a:xfrm>
+                    <a:prstGeom prst="rect">
+                      <a:avLst/>
+                    </a:prstGeom>
+                  </pic:spPr>
+                </pic:pic>
+              </a:graphicData>
+            </a:graphic>
+          </wp:inline>
+        </w:drawing>
+      </w:r>
+    </w:p>
+    <w:p>
+      <w:pPr>
+        <w:pStyle w:val="SemEspaamento"/>
+      </w:pPr>
+    </w:p>
+    <w:p>
+      <w:pPr>
+        <w:pStyle w:val="Ttulo"/>
+        <w:rPr>
+          <w:rFonts w:ascii="Times New Roman" w:hAnsi="Times New Roman" w:cs="Times New Roman"/>
+          <w:sz w:val="32"/>
+          <w:szCs w:val="32"/>
+        </w:rPr>
+      </w:pPr>
+      <w:r>
+        <w:lastRenderedPageBreak/>
+        <w:tab/>
+      </w:r>
+      <w:r>
+        <w:rPr>
+          <w:rFonts w:ascii="Times New Roman" w:hAnsi="Times New Roman" w:cs="Times New Roman"/>
+          <w:sz w:val="32"/>
+          <w:szCs w:val="32"/>
+        </w:rPr>
+        <w:t>Simulação P3</w:t>
+      </w:r>
+    </w:p>
+    <w:p>
+      <w:pPr>
+        <w:pStyle w:val="SemEspaamento"/>
+      </w:pPr>
+      <w:r>
+        <w:tab/>
+      </w:r>
+    </w:p>
+    <w:p>
+      <w:pPr>
+        <w:pStyle w:val="SemEspaamento"/>
+      </w:pPr>
+      <w:r>
+        <w:tab/>
+      </w:r>
+      <w:r>
+        <w:tab/>
+        <w:t>Instrução 1</w:t>
+      </w:r>
+      <w:r>
+        <w:t>:</w:t>
+      </w:r>
+    </w:p>
+    <w:p>
+      <w:pPr>
+        <w:pStyle w:val="SemEspaamento"/>
+      </w:pPr>
+      <w:r>
+        <w:tab/>
+      </w:r>
+      <w:r>
+        <w:tab/>
+      </w:r>
+      <w:r>
+        <w:tab/>
+      </w:r>
+    </w:p>
+    <w:p>
+      <w:pPr>
+        <w:pStyle w:val="SemEspaamento"/>
+        <w:jc w:val="center"/>
+        <w:rPr>
+          <w:sz w:val="24"/>
+          <w:szCs w:val="24"/>
+        </w:rPr>
+      </w:pPr>
+      <w:r>
+        <w:rPr>
+          <w:noProof/>
+        </w:rPr>
+        <w:drawing>
+          <wp:inline distT="0" distB="0" distL="0" distR="0" wp14:anchorId="784892F7" wp14:editId="723CF977">
+            <wp:extent cx="4505325" cy="1726426"/>
+            <wp:effectExtent l="0" t="0" r="0" b="7620"/>
+            <wp:docPr id="8" name="Imagem 8" descr="Interface gráfica do usuário&#10;&#10;Descrição gerada automaticamente"/>
+            <wp:cNvGraphicFramePr>
+              <a:graphicFrameLocks xmlns:a="http://schemas.openxmlformats.org/drawingml/2006/main" noChangeAspect="1"/>
+            </wp:cNvGraphicFramePr>
+            <a:graphic xmlns:a="http://schemas.openxmlformats.org/drawingml/2006/main">
+              <a:graphicData uri="http://schemas.openxmlformats.org/drawingml/2006/picture">
+                <pic:pic xmlns:pic="http://schemas.openxmlformats.org/drawingml/2006/picture">
+                  <pic:nvPicPr>
+                    <pic:cNvPr id="8" name="Imagem 8" descr="Interface gráfica do usuário&#10;&#10;Descrição gerada automaticamente"/>
+                    <pic:cNvPicPr/>
+                  </pic:nvPicPr>
+                  <pic:blipFill>
+                    <a:blip r:embed="rId16"/>
+                    <a:stretch>
+                      <a:fillRect/>
+                    </a:stretch>
+                  </pic:blipFill>
+                  <pic:spPr>
+                    <a:xfrm>
+                      <a:off x="0" y="0"/>
+                      <a:ext cx="4510671" cy="1728475"/>
+                    </a:xfrm>
+                    <a:prstGeom prst="rect">
+                      <a:avLst/>
+                    </a:prstGeom>
+                  </pic:spPr>
+                </pic:pic>
+              </a:graphicData>
+            </a:graphic>
+          </wp:inline>
+        </w:drawing>
+      </w:r>
+    </w:p>
+    <w:p>
+      <w:pPr>
+        <w:pStyle w:val="SemEspaamento"/>
+        <w:rPr>
+          <w:sz w:val="24"/>
+          <w:szCs w:val="24"/>
+        </w:rPr>
+      </w:pPr>
+      <w:r>
+        <w:rPr>
+          <w:sz w:val="24"/>
+          <w:szCs w:val="24"/>
+        </w:rPr>
+        <w:tab/>
+      </w:r>
+      <w:r>
+        <w:rPr>
+          <w:sz w:val="24"/>
+          <w:szCs w:val="24"/>
+        </w:rPr>
+        <w:tab/>
+      </w:r>
+    </w:p>
+    <w:p>
+      <w:pPr>
+        <w:pStyle w:val="SemEspaamento"/>
+        <w:ind w:left="720" w:firstLine="720"/>
+        <w:rPr>
+          <w:sz w:val="24"/>
+          <w:szCs w:val="24"/>
+        </w:rPr>
+      </w:pPr>
+      <w:proofErr w:type="spellStart"/>
+      <w:r>
+        <w:rPr>
+          <w:sz w:val="24"/>
+          <w:szCs w:val="24"/>
+        </w:rPr>
+        <w:t>Data_out</w:t>
+      </w:r>
+      <w:proofErr w:type="spellEnd"/>
+      <w:r>
+        <w:rPr>
+          <w:sz w:val="24"/>
+          <w:szCs w:val="24"/>
+        </w:rPr>
+        <w:t xml:space="preserve"> </w:t>
+      </w:r>
+      <w:r>
+        <w:rPr>
+          <w:sz w:val="24"/>
+          <w:szCs w:val="24"/>
+        </w:rPr>
+        <w:tab/>
+        <w:t>= 100 (Conteúdo que veio da RAM)</w:t>
+      </w:r>
+    </w:p>
+    <w:p>
+      <w:pPr>
+        <w:pStyle w:val="SemEspaamento"/>
+        <w:ind w:left="720" w:firstLine="720"/>
+        <w:rPr>
+          <w:sz w:val="24"/>
+          <w:szCs w:val="24"/>
+          <w:lang w:val="en-US"/>
+        </w:rPr>
+      </w:pPr>
+      <w:proofErr w:type="spellStart"/>
+      <w:r>
+        <w:rPr>
+          <w:sz w:val="24"/>
+          <w:szCs w:val="24"/>
+          <w:lang w:val="en-US"/>
+        </w:rPr>
+        <w:t>Hit_out</w:t>
+      </w:r>
+      <w:proofErr w:type="spellEnd"/>
+      <w:r>
+        <w:rPr>
+          <w:sz w:val="24"/>
+          <w:szCs w:val="24"/>
+          <w:lang w:val="en-US"/>
+        </w:rPr>
+        <w:t xml:space="preserve"> </w:t>
+      </w:r>
+      <w:r>
+        <w:rPr>
+          <w:sz w:val="24"/>
+          <w:szCs w:val="24"/>
+          <w:lang w:val="en-US"/>
+        </w:rPr>
+        <w:tab/>
+        <w:t>= 0 (MISS)</w:t>
+      </w:r>
+    </w:p>
+    <w:p>
+      <w:pPr>
+        <w:pStyle w:val="SemEspaamento"/>
+        <w:ind w:left="720" w:firstLine="720"/>
+        <w:rPr>
+          <w:sz w:val="24"/>
+          <w:szCs w:val="24"/>
+          <w:lang w:val="en-US"/>
+        </w:rPr>
+      </w:pPr>
+      <w:proofErr w:type="spellStart"/>
+      <w:r>
+        <w:rPr>
+          <w:sz w:val="24"/>
+          <w:szCs w:val="24"/>
+          <w:lang w:val="en-US"/>
+        </w:rPr>
+        <w:t>wBack_o</w:t>
+      </w:r>
+      <w:r>
+        <w:rPr>
+          <w:sz w:val="24"/>
+          <w:szCs w:val="24"/>
+          <w:lang w:val="en-US"/>
+        </w:rPr>
+        <w:t>ut</w:t>
+      </w:r>
+      <w:proofErr w:type="spellEnd"/>
+      <w:r>
+        <w:rPr>
+          <w:sz w:val="24"/>
+          <w:szCs w:val="24"/>
+          <w:lang w:val="en-US"/>
+        </w:rPr>
+        <w:tab/>
+        <w:t>= 0 (Write-back)</w:t>
+      </w:r>
+    </w:p>
+    <w:p>
+      <w:pPr>
+        <w:pStyle w:val="SemEspaamento"/>
+        <w:ind w:left="720" w:firstLine="720"/>
+        <w:rPr>
+          <w:sz w:val="24"/>
+          <w:szCs w:val="24"/>
+          <w:lang w:val="en-US"/>
+        </w:rPr>
+      </w:pPr>
+      <w:proofErr w:type="spellStart"/>
+      <w:r>
+        <w:rPr>
+          <w:sz w:val="24"/>
+          <w:szCs w:val="24"/>
+          <w:lang w:val="en-US"/>
+        </w:rPr>
+        <w:t>load_out</w:t>
+      </w:r>
+      <w:proofErr w:type="spellEnd"/>
+      <w:r>
+        <w:rPr>
+          <w:sz w:val="24"/>
+          <w:szCs w:val="24"/>
+          <w:lang w:val="en-US"/>
+        </w:rPr>
+        <w:tab/>
+        <w:t>= 1 (INVALID)</w:t>
+      </w:r>
+    </w:p>
+    <w:p>
+      <w:pPr>
+        <w:pStyle w:val="SemEspaamento"/>
+        <w:ind w:left="720" w:firstLine="720"/>
+        <w:rPr>
+          <w:sz w:val="24"/>
+          <w:szCs w:val="24"/>
+        </w:rPr>
+      </w:pPr>
+      <w:proofErr w:type="spellStart"/>
+      <w:r>
+        <w:rPr>
+          <w:sz w:val="24"/>
+          <w:szCs w:val="24"/>
+        </w:rPr>
+        <w:t>channel_out</w:t>
+      </w:r>
+      <w:proofErr w:type="spellEnd"/>
+      <w:r>
+        <w:rPr>
+          <w:sz w:val="24"/>
+          <w:szCs w:val="24"/>
+        </w:rPr>
+        <w:tab/>
+        <w:t>= 1 (Interação ocorreu n</w:t>
+      </w:r>
+      <w:r>
+        <w:rPr>
+          <w:sz w:val="24"/>
+          <w:szCs w:val="24"/>
+        </w:rPr>
+        <w:t>o canal A)</w:t>
+      </w:r>
+    </w:p>
+    <w:p>
+      <w:pPr>
+        <w:pStyle w:val="SemEspaamento"/>
+        <w:rPr>
+          <w:sz w:val="24"/>
+          <w:szCs w:val="24"/>
+        </w:rPr>
+      </w:pPr>
+      <w:r>
+        <w:rPr>
+          <w:sz w:val="24"/>
+          <w:szCs w:val="24"/>
+        </w:rPr>
+        <w:tab/>
+      </w:r>
+      <w:r>
+        <w:rPr>
+          <w:sz w:val="24"/>
+          <w:szCs w:val="24"/>
+        </w:rPr>
+        <w:tab/>
+      </w:r>
+    </w:p>
+    <w:p>
+      <w:pPr>
+        <w:pStyle w:val="SemEspaamento"/>
+        <w:rPr>
+          <w:sz w:val="24"/>
+          <w:szCs w:val="24"/>
+        </w:rPr>
+      </w:pPr>
+      <w:r>
+        <w:rPr>
+          <w:sz w:val="24"/>
+          <w:szCs w:val="24"/>
+        </w:rPr>
+        <w:tab/>
+      </w:r>
+      <w:r>
+        <w:rPr>
+          <w:sz w:val="24"/>
+          <w:szCs w:val="24"/>
+        </w:rPr>
+        <w:tab/>
+        <w:t>Instrução 2:</w:t>
+      </w:r>
+    </w:p>
+    <w:p>
+      <w:pPr>
+        <w:pStyle w:val="SemEspaamento"/>
+        <w:rPr>
+          <w:sz w:val="24"/>
+          <w:szCs w:val="24"/>
+        </w:rPr>
+      </w:pPr>
+      <w:r>
+        <w:rPr>
+          <w:sz w:val="24"/>
+          <w:szCs w:val="24"/>
+        </w:rPr>
+        <w:tab/>
+      </w:r>
+      <w:r>
+        <w:rPr>
+          <w:sz w:val="24"/>
+          <w:szCs w:val="24"/>
+        </w:rPr>
+        <w:tab/>
+      </w:r>
+    </w:p>
+    <w:p>
+      <w:pPr>
+        <w:pStyle w:val="SemEspaamento"/>
+        <w:jc w:val="center"/>
+        <w:rPr>
+          <w:sz w:val="24"/>
+          <w:szCs w:val="24"/>
+        </w:rPr>
+      </w:pPr>
+      <w:r>
+        <w:rPr>
+          <w:noProof/>
+          <w:sz w:val="24"/>
+          <w:szCs w:val="24"/>
+        </w:rPr>
+        <w:drawing>
+          <wp:inline distT="0" distB="0" distL="0" distR="0" wp14:anchorId="6DF29A0D" wp14:editId="53CF5D58">
+            <wp:extent cx="5114925" cy="1714044"/>
+            <wp:effectExtent l="0" t="0" r="0" b="635"/>
+            <wp:docPr id="9" name="Imagem 9" descr="Interface gráfica do usuário&#10;&#10;Descrição gerada automaticamente"/>
+            <wp:cNvGraphicFramePr>
+              <a:graphicFrameLocks xmlns:a="http://schemas.openxmlformats.org/drawingml/2006/main" noChangeAspect="1"/>
+            </wp:cNvGraphicFramePr>
+            <a:graphic xmlns:a="http://schemas.openxmlformats.org/drawingml/2006/main">
+              <a:graphicData uri="http://schemas.openxmlformats.org/drawingml/2006/picture">
+                <pic:pic xmlns:pic="http://schemas.openxmlformats.org/drawingml/2006/picture">
+                  <pic:nvPicPr>
+                    <pic:cNvPr id="9" name="Imagem 9" descr="Interface gráfica do usuário&#10;&#10;Descrição gerada automaticamente"/>
+                    <pic:cNvPicPr/>
+                  </pic:nvPicPr>
+                  <pic:blipFill>
+                    <a:blip r:embed="rId17"/>
+                    <a:stretch>
+                      <a:fillRect/>
+                    </a:stretch>
+                  </pic:blipFill>
+                  <pic:spPr>
+                    <a:xfrm>
+                      <a:off x="0" y="0"/>
+                      <a:ext cx="5120715" cy="1715984"/>
+                    </a:xfrm>
+                    <a:prstGeom prst="rect">
+                      <a:avLst/>
+                    </a:prstGeom>
+                  </pic:spPr>
+                </pic:pic>
+              </a:graphicData>
+            </a:graphic>
+          </wp:inline>
+        </w:drawing>
+      </w:r>
+    </w:p>
+    <w:p>
+      <w:pPr>
+        <w:pStyle w:val="SemEspaamento"/>
+        <w:rPr>
+          <w:sz w:val="24"/>
+          <w:szCs w:val="24"/>
+        </w:rPr>
+      </w:pPr>
+      <w:r>
+        <w:rPr>
+          <w:sz w:val="24"/>
+          <w:szCs w:val="24"/>
+        </w:rPr>
+        <w:tab/>
+      </w:r>
+    </w:p>
+    <w:p>
+      <w:pPr>
+        <w:pStyle w:val="SemEspaamento"/>
+        <w:ind w:left="720" w:firstLine="720"/>
+        <w:rPr>
+          <w:sz w:val="24"/>
+          <w:szCs w:val="24"/>
+        </w:rPr>
+      </w:pPr>
+      <w:proofErr w:type="spellStart"/>
+      <w:r>
+        <w:rPr>
+          <w:sz w:val="24"/>
+          <w:szCs w:val="24"/>
+        </w:rPr>
+        <w:t>Data_out</w:t>
+      </w:r>
+      <w:proofErr w:type="spellEnd"/>
+      <w:r>
+        <w:rPr>
+          <w:sz w:val="24"/>
+          <w:szCs w:val="24"/>
+        </w:rPr>
+        <w:t xml:space="preserve"> </w:t>
+      </w:r>
+      <w:r>
+        <w:rPr>
+          <w:sz w:val="24"/>
+          <w:szCs w:val="24"/>
+        </w:rPr>
+        <w:tab/>
+        <w:t>= 101 (Conteúdo que veio da RAM)</w:t>
+      </w:r>
+    </w:p>
+    <w:p>
+      <w:pPr>
+        <w:pStyle w:val="SemEspaamento"/>
+        <w:ind w:left="720" w:firstLine="720"/>
+        <w:rPr>
+          <w:sz w:val="24"/>
+          <w:szCs w:val="24"/>
+          <w:lang w:val="en-US"/>
+        </w:rPr>
+      </w:pPr>
+      <w:proofErr w:type="spellStart"/>
+      <w:r>
+        <w:rPr>
+          <w:sz w:val="24"/>
+          <w:szCs w:val="24"/>
+          <w:lang w:val="en-US"/>
+        </w:rPr>
+        <w:t>Hit_out</w:t>
+      </w:r>
+      <w:proofErr w:type="spellEnd"/>
+      <w:r>
+        <w:rPr>
+          <w:sz w:val="24"/>
+          <w:szCs w:val="24"/>
+          <w:lang w:val="en-US"/>
+        </w:rPr>
+        <w:t xml:space="preserve"> </w:t>
+      </w:r>
+      <w:r>
+        <w:rPr>
+          <w:sz w:val="24"/>
+          <w:szCs w:val="24"/>
+          <w:lang w:val="en-US"/>
+        </w:rPr>
+        <w:tab/>
+        <w:t>= 0 (MISS)</w:t>
+      </w:r>
+    </w:p>
+    <w:p>
+      <w:pPr>
+        <w:pStyle w:val="SemEspaamento"/>
+        <w:ind w:left="720" w:firstLine="720"/>
+        <w:rPr>
+          <w:sz w:val="24"/>
+          <w:szCs w:val="24"/>
+          <w:lang w:val="en-US"/>
+        </w:rPr>
+      </w:pPr>
+      <w:proofErr w:type="spellStart"/>
+      <w:r>
+        <w:rPr>
+          <w:sz w:val="24"/>
+          <w:szCs w:val="24"/>
+          <w:lang w:val="en-US"/>
+        </w:rPr>
+        <w:t>wBack_o</w:t>
+      </w:r>
+      <w:r>
+        <w:rPr>
+          <w:sz w:val="24"/>
+          <w:szCs w:val="24"/>
+          <w:lang w:val="en-US"/>
+        </w:rPr>
+        <w:t>ut</w:t>
+      </w:r>
+      <w:proofErr w:type="spellEnd"/>
+      <w:r>
+        <w:rPr>
+          <w:sz w:val="24"/>
+          <w:szCs w:val="24"/>
+          <w:lang w:val="en-US"/>
+        </w:rPr>
+        <w:tab/>
+        <w:t>= 0 (Write-back)</w:t>
+      </w:r>
+    </w:p>
+    <w:p>
+      <w:pPr>
+        <w:pStyle w:val="SemEspaamento"/>
+        <w:ind w:left="720" w:firstLine="720"/>
+        <w:rPr>
+          <w:sz w:val="24"/>
+          <w:szCs w:val="24"/>
+          <w:lang w:val="en-US"/>
+        </w:rPr>
+      </w:pPr>
+      <w:proofErr w:type="spellStart"/>
+      <w:r>
+        <w:rPr>
+          <w:sz w:val="24"/>
+          <w:szCs w:val="24"/>
+          <w:lang w:val="en-US"/>
+        </w:rPr>
+        <w:t>load_out</w:t>
+      </w:r>
+      <w:proofErr w:type="spellEnd"/>
+      <w:r>
+        <w:rPr>
+          <w:sz w:val="24"/>
+          <w:szCs w:val="24"/>
+          <w:lang w:val="en-US"/>
+        </w:rPr>
+        <w:tab/>
+        <w:t>= 1 (INVALID)</w:t>
+      </w:r>
+    </w:p>
+    <w:p>
+      <w:pPr>
+        <w:pStyle w:val="SemEspaamento"/>
+        <w:ind w:left="720" w:firstLine="720"/>
+        <w:rPr>
+          <w:sz w:val="24"/>
+          <w:szCs w:val="24"/>
+        </w:rPr>
+      </w:pPr>
+      <w:proofErr w:type="spellStart"/>
+      <w:r>
+        <w:rPr>
+          <w:sz w:val="24"/>
+          <w:szCs w:val="24"/>
+        </w:rPr>
+        <w:t>channel_out</w:t>
+      </w:r>
+      <w:proofErr w:type="spellEnd"/>
+      <w:r>
+        <w:rPr>
+          <w:sz w:val="24"/>
+          <w:szCs w:val="24"/>
+        </w:rPr>
+        <w:tab/>
+        <w:t xml:space="preserve">= </w:t>
+      </w:r>
+      <w:r>
+        <w:rPr>
+          <w:sz w:val="24"/>
+          <w:szCs w:val="24"/>
+        </w:rPr>
+        <w:t>0</w:t>
+      </w:r>
+      <w:r>
+        <w:rPr>
+          <w:sz w:val="24"/>
+          <w:szCs w:val="24"/>
+        </w:rPr>
+        <w:t xml:space="preserve"> (Interação ocorreu n</w:t>
+      </w:r>
+      <w:r>
+        <w:rPr>
+          <w:sz w:val="24"/>
+          <w:szCs w:val="24"/>
+        </w:rPr>
+        <w:t>o canal B)</w:t>
+      </w:r>
+    </w:p>
+    <w:p>
+      <w:pPr>
+        <w:pStyle w:val="SemEspaamento"/>
+        <w:ind w:left="720" w:firstLine="720"/>
+        <w:rPr>
+          <w:sz w:val="24"/>
+          <w:szCs w:val="24"/>
+        </w:rPr>
+      </w:pPr>
+    </w:p>
+    <w:p>
+      <w:pPr>
+        <w:pStyle w:val="SemEspaamento"/>
+        <w:ind w:left="720" w:firstLine="720"/>
+        <w:rPr>
+          <w:sz w:val="24"/>
+          <w:szCs w:val="24"/>
+        </w:rPr>
+      </w:pPr>
+    </w:p>
+    <w:p>
+      <w:pPr>
+        <w:pStyle w:val="SemEspaamento"/>
+        <w:ind w:left="720" w:firstLine="720"/>
+        <w:rPr>
+          <w:sz w:val="24"/>
+          <w:szCs w:val="24"/>
+        </w:rPr>
+      </w:pPr>
+    </w:p>
+    <w:p>
+      <w:pPr>
+        <w:pStyle w:val="SemEspaamento"/>
+        <w:ind w:left="720" w:firstLine="720"/>
+        <w:rPr>
+          <w:sz w:val="24"/>
+          <w:szCs w:val="24"/>
+        </w:rPr>
+      </w:pPr>
+    </w:p>
+    <w:p>
+      <w:pPr>
+        <w:pStyle w:val="SemEspaamento"/>
+        <w:ind w:left="720" w:firstLine="720"/>
+        <w:rPr>
+          <w:sz w:val="24"/>
+          <w:szCs w:val="24"/>
+        </w:rPr>
+      </w:pPr>
+    </w:p>
+    <w:p>
+      <w:pPr>
+        <w:pStyle w:val="SemEspaamento"/>
+        <w:ind w:left="720" w:firstLine="720"/>
+        <w:rPr>
+          <w:sz w:val="24"/>
+          <w:szCs w:val="24"/>
+        </w:rPr>
+      </w:pPr>
+    </w:p>
+    <w:p>
+      <w:pPr>
+        <w:pStyle w:val="SemEspaamento"/>
+        <w:ind w:left="720" w:firstLine="720"/>
+        <w:rPr>
+          <w:sz w:val="24"/>
+          <w:szCs w:val="24"/>
+        </w:rPr>
+      </w:pPr>
+      <w:r>
+        <w:rPr>
+          <w:sz w:val="24"/>
+          <w:szCs w:val="24"/>
+        </w:rPr>
+        <w:lastRenderedPageBreak/>
+        <w:t>Instrução 3:</w:t>
+      </w:r>
+    </w:p>
+    <w:p>
+      <w:pPr>
+        <w:pStyle w:val="SemEspaamento"/>
+        <w:ind w:left="720" w:firstLine="720"/>
+        <w:rPr>
+          <w:sz w:val="24"/>
+          <w:szCs w:val="24"/>
+        </w:rPr>
+      </w:pPr>
+    </w:p>
+    <w:p>
+      <w:pPr>
+        <w:pStyle w:val="SemEspaamento"/>
+        <w:jc w:val="center"/>
+        <w:rPr>
+          <w:sz w:val="24"/>
+          <w:szCs w:val="24"/>
+        </w:rPr>
+      </w:pPr>
+      <w:r>
+        <w:rPr>
+          <w:noProof/>
+          <w:sz w:val="24"/>
+          <w:szCs w:val="24"/>
+        </w:rPr>
+        <w:drawing>
+          <wp:inline distT="0" distB="0" distL="0" distR="0" wp14:anchorId="236AF89A" wp14:editId="0F527A4E">
+            <wp:extent cx="5000625" cy="1688285"/>
+            <wp:effectExtent l="0" t="0" r="0" b="7620"/>
+            <wp:docPr id="10" name="Imagem 10" descr="Interface gráfica do usuário&#10;&#10;Descrição gerada automaticamente"/>
+            <wp:cNvGraphicFramePr>
+              <a:graphicFrameLocks xmlns:a="http://schemas.openxmlformats.org/drawingml/2006/main" noChangeAspect="1"/>
+            </wp:cNvGraphicFramePr>
+            <a:graphic xmlns:a="http://schemas.openxmlformats.org/drawingml/2006/main">
+              <a:graphicData uri="http://schemas.openxmlformats.org/drawingml/2006/picture">
+                <pic:pic xmlns:pic="http://schemas.openxmlformats.org/drawingml/2006/picture">
+                  <pic:nvPicPr>
+                    <pic:cNvPr id="10" name="Imagem 10" descr="Interface gráfica do usuário&#10;&#10;Descrição gerada automaticamente"/>
+                    <pic:cNvPicPr/>
+                  </pic:nvPicPr>
+                  <pic:blipFill>
+                    <a:blip r:embed="rId18"/>
+                    <a:stretch>
+                      <a:fillRect/>
+                    </a:stretch>
+                  </pic:blipFill>
+                  <pic:spPr>
+                    <a:xfrm>
+                      <a:off x="0" y="0"/>
+                      <a:ext cx="5003638" cy="1689302"/>
+                    </a:xfrm>
+                    <a:prstGeom prst="rect">
+                      <a:avLst/>
+                    </a:prstGeom>
+                  </pic:spPr>
+                </pic:pic>
+              </a:graphicData>
+            </a:graphic>
+          </wp:inline>
+        </w:drawing>
+      </w:r>
+    </w:p>
+    <w:p>
+      <w:pPr>
+        <w:pStyle w:val="SemEspaamento"/>
+        <w:ind w:left="720" w:firstLine="720"/>
+        <w:jc w:val="center"/>
+        <w:rPr>
+          <w:sz w:val="24"/>
+          <w:szCs w:val="24"/>
+          <w:u w:val="single"/>
+        </w:rPr>
+      </w:pPr>
+    </w:p>
+    <w:p>
+      <w:pPr>
+        <w:pStyle w:val="SemEspaamento"/>
+        <w:ind w:left="720" w:firstLine="720"/>
+        <w:rPr>
+          <w:sz w:val="24"/>
+          <w:szCs w:val="24"/>
+          <w:lang w:val="en-US"/>
+        </w:rPr>
+      </w:pPr>
+      <w:proofErr w:type="spellStart"/>
+      <w:r>
+        <w:rPr>
+          <w:sz w:val="24"/>
+          <w:szCs w:val="24"/>
+          <w:lang w:val="en-US"/>
+        </w:rPr>
+        <w:t>Data_out</w:t>
+      </w:r>
+      <w:proofErr w:type="spellEnd"/>
+      <w:r>
+        <w:rPr>
+          <w:sz w:val="24"/>
+          <w:szCs w:val="24"/>
+          <w:lang w:val="en-US"/>
+        </w:rPr>
+        <w:t xml:space="preserve"> </w:t>
+      </w:r>
+      <w:r>
+        <w:rPr>
+          <w:sz w:val="24"/>
+          <w:szCs w:val="24"/>
+          <w:lang w:val="en-US"/>
+        </w:rPr>
+        <w:tab/>
+        <w:t>= 100</w:t>
+      </w:r>
+    </w:p>
+    <w:p>
+      <w:pPr>
+        <w:pStyle w:val="SemEspaamento"/>
+        <w:ind w:left="720" w:firstLine="720"/>
+        <w:rPr>
+          <w:sz w:val="24"/>
+          <w:szCs w:val="24"/>
+          <w:lang w:val="en-US"/>
+        </w:rPr>
+      </w:pPr>
+      <w:proofErr w:type="spellStart"/>
+      <w:r>
+        <w:rPr>
+          <w:sz w:val="24"/>
+          <w:szCs w:val="24"/>
+          <w:lang w:val="en-US"/>
+        </w:rPr>
+        <w:t>Hit_out</w:t>
+      </w:r>
+      <w:proofErr w:type="spellEnd"/>
+      <w:r>
+        <w:rPr>
+          <w:sz w:val="24"/>
+          <w:szCs w:val="24"/>
+          <w:lang w:val="en-US"/>
+        </w:rPr>
+        <w:t xml:space="preserve"> </w:t>
+      </w:r>
+      <w:r>
+        <w:rPr>
+          <w:sz w:val="24"/>
+          <w:szCs w:val="24"/>
+          <w:lang w:val="en-US"/>
+        </w:rPr>
+        <w:tab/>
+        <w:t xml:space="preserve">= 1 </w:t>
+      </w:r>
+    </w:p>
+    <w:p>
+      <w:pPr>
+        <w:pStyle w:val="SemEspaamento"/>
+        <w:ind w:left="720" w:firstLine="720"/>
+        <w:rPr>
+          <w:sz w:val="24"/>
+          <w:szCs w:val="24"/>
+          <w:lang w:val="en-US"/>
+        </w:rPr>
+      </w:pPr>
+      <w:proofErr w:type="spellStart"/>
+      <w:r>
+        <w:rPr>
+          <w:sz w:val="24"/>
+          <w:szCs w:val="24"/>
+          <w:lang w:val="en-US"/>
+        </w:rPr>
+        <w:t>wBack_out</w:t>
+      </w:r>
+      <w:proofErr w:type="spellEnd"/>
+      <w:r>
+        <w:rPr>
+          <w:sz w:val="24"/>
+          <w:szCs w:val="24"/>
+          <w:lang w:val="en-US"/>
+        </w:rPr>
+        <w:tab/>
+        <w:t>= 0 (Write-back)</w:t>
+      </w:r>
+    </w:p>
+    <w:p>
+      <w:pPr>
+        <w:pStyle w:val="SemEspaamento"/>
+        <w:ind w:left="720" w:firstLine="720"/>
+        <w:rPr>
+          <w:sz w:val="24"/>
+          <w:szCs w:val="24"/>
+          <w:lang w:val="en-US"/>
+        </w:rPr>
+      </w:pPr>
+      <w:proofErr w:type="spellStart"/>
+      <w:r>
+        <w:rPr>
+          <w:sz w:val="24"/>
+          <w:szCs w:val="24"/>
+          <w:lang w:val="en-US"/>
+        </w:rPr>
+        <w:t>load_out</w:t>
+      </w:r>
+      <w:proofErr w:type="spellEnd"/>
+      <w:r>
+        <w:rPr>
+          <w:sz w:val="24"/>
+          <w:szCs w:val="24"/>
+          <w:lang w:val="en-US"/>
+        </w:rPr>
+        <w:tab/>
+        <w:t xml:space="preserve">= 0 </w:t>
+      </w:r>
+    </w:p>
+    <w:p>
+      <w:pPr>
+        <w:pStyle w:val="SemEspaamento"/>
+        <w:ind w:left="720" w:firstLine="720"/>
+        <w:rPr>
+          <w:sz w:val="24"/>
+          <w:szCs w:val="24"/>
+        </w:rPr>
+      </w:pPr>
+      <w:proofErr w:type="spellStart"/>
+      <w:r>
+        <w:rPr>
+          <w:sz w:val="24"/>
+          <w:szCs w:val="24"/>
+        </w:rPr>
+        <w:t>channel_out</w:t>
+      </w:r>
+      <w:proofErr w:type="spellEnd"/>
+      <w:r>
+        <w:rPr>
+          <w:sz w:val="24"/>
+          <w:szCs w:val="24"/>
+        </w:rPr>
+        <w:tab/>
+        <w:t>= 1 (Interação ocorreu no canal A)</w:t>
+      </w:r>
+    </w:p>
+    <w:p>
+      <w:pPr>
+        <w:pStyle w:val="SemEspaamento"/>
+        <w:ind w:left="720" w:firstLine="720"/>
+        <w:jc w:val="center"/>
+        <w:rPr>
+          <w:sz w:val="24"/>
+          <w:szCs w:val="24"/>
+        </w:rPr>
+      </w:pPr>
+    </w:p>
+    <w:p>
+      <w:pPr>
+        <w:pStyle w:val="SemEspaamento"/>
+        <w:rPr>
+          <w:sz w:val="24"/>
+          <w:szCs w:val="24"/>
+          <w:lang w:val="en-US"/>
+        </w:rPr>
+      </w:pPr>
+      <w:r>
+        <w:rPr>
+          <w:sz w:val="24"/>
+          <w:szCs w:val="24"/>
+        </w:rPr>
+        <w:tab/>
+      </w:r>
+      <w:r>
+        <w:rPr>
+          <w:sz w:val="24"/>
+          <w:szCs w:val="24"/>
+        </w:rPr>
+        <w:tab/>
+      </w:r>
+      <w:proofErr w:type="spellStart"/>
+      <w:r>
+        <w:rPr>
+          <w:sz w:val="24"/>
+          <w:szCs w:val="24"/>
+          <w:lang w:val="en-US"/>
+        </w:rPr>
+        <w:t>i</w:t>
+      </w:r>
+      <w:r>
+        <w:rPr>
+          <w:sz w:val="24"/>
+          <w:szCs w:val="24"/>
+          <w:lang w:val="en-US"/>
+        </w:rPr>
+        <w:t>nstrução</w:t>
+      </w:r>
+      <w:proofErr w:type="spellEnd"/>
+      <w:r>
+        <w:rPr>
+          <w:sz w:val="24"/>
+          <w:szCs w:val="24"/>
+          <w:lang w:val="en-US"/>
+        </w:rPr>
+        <w:t xml:space="preserve"> 4:</w:t>
+      </w:r>
+    </w:p>
+    <w:p>
+      <w:pPr>
+        <w:pStyle w:val="SemEspaamento"/>
+        <w:rPr>
+          <w:sz w:val="24"/>
+          <w:szCs w:val="24"/>
+          <w:lang w:val="en-US"/>
+        </w:rPr>
+      </w:pPr>
+      <w:r>
+        <w:rPr>
+          <w:sz w:val="24"/>
+          <w:szCs w:val="24"/>
+          <w:lang w:val="en-US"/>
+        </w:rPr>
+        <w:tab/>
+      </w:r>
+      <w:r>
+        <w:rPr>
+          <w:sz w:val="24"/>
+          <w:szCs w:val="24"/>
+          <w:lang w:val="en-US"/>
+        </w:rPr>
+        <w:tab/>
+      </w:r>
+    </w:p>
+    <w:p>
+      <w:pPr>
+        <w:pStyle w:val="SemEspaamento"/>
+        <w:jc w:val="center"/>
+        <w:rPr>
+          <w:sz w:val="24"/>
+          <w:szCs w:val="24"/>
+          <w:lang w:val="en-US"/>
+        </w:rPr>
+      </w:pPr>
+      <w:r>
+        <w:rPr>
+          <w:noProof/>
+          <w:sz w:val="24"/>
+          <w:szCs w:val="24"/>
+          <w:lang w:val="en-US"/>
+        </w:rPr>
+        <w:drawing>
+          <wp:inline distT="0" distB="0" distL="0" distR="0" wp14:anchorId="4D85EDD9" wp14:editId="29020CD6">
+            <wp:extent cx="4953691" cy="1752845"/>
+            <wp:effectExtent l="0" t="0" r="0" b="0"/>
+            <wp:docPr id="14" name="Imagem 14" descr="Interface gráfica do usuário&#10;&#10;Descrição gerada automaticamente"/>
+            <wp:cNvGraphicFramePr>
+              <a:graphicFrameLocks xmlns:a="http://schemas.openxmlformats.org/drawingml/2006/main" noChangeAspect="1"/>
+            </wp:cNvGraphicFramePr>
+            <a:graphic xmlns:a="http://schemas.openxmlformats.org/drawingml/2006/main">
+              <a:graphicData uri="http://schemas.openxmlformats.org/drawingml/2006/picture">
+                <pic:pic xmlns:pic="http://schemas.openxmlformats.org/drawingml/2006/picture">
+                  <pic:nvPicPr>
+                    <pic:cNvPr id="14" name="Imagem 14" descr="Interface gráfica do usuário&#10;&#10;Descrição gerada automaticamente"/>
+                    <pic:cNvPicPr/>
+                  </pic:nvPicPr>
+                  <pic:blipFill>
+                    <a:blip r:embed="rId19"/>
+                    <a:stretch>
+                      <a:fillRect/>
+                    </a:stretch>
+                  </pic:blipFill>
+                  <pic:spPr>
+                    <a:xfrm>
+                      <a:off x="0" y="0"/>
+                      <a:ext cx="4953691" cy="1752845"/>
+                    </a:xfrm>
+                    <a:prstGeom prst="rect">
+                      <a:avLst/>
+                    </a:prstGeom>
+                  </pic:spPr>
+                </pic:pic>
+              </a:graphicData>
+            </a:graphic>
+          </wp:inline>
+        </w:drawing>
+      </w:r>
+    </w:p>
+    <w:p>
+      <w:pPr>
+        <w:pStyle w:val="SemEspaamento"/>
+        <w:rPr>
+          <w:sz w:val="24"/>
+          <w:szCs w:val="24"/>
+          <w:lang w:val="en-US"/>
+        </w:rPr>
+      </w:pPr>
+      <w:r>
+        <w:rPr>
+          <w:sz w:val="24"/>
+          <w:szCs w:val="24"/>
+          <w:lang w:val="en-US"/>
+        </w:rPr>
+        <w:tab/>
+      </w:r>
+      <w:r>
+        <w:rPr>
+          <w:sz w:val="24"/>
+          <w:szCs w:val="24"/>
+          <w:lang w:val="en-US"/>
+        </w:rPr>
+        <w:tab/>
+      </w:r>
+    </w:p>
+    <w:p>
+      <w:pPr>
+        <w:pStyle w:val="SemEspaamento"/>
+        <w:ind w:left="720" w:firstLine="720"/>
+        <w:rPr>
+          <w:sz w:val="24"/>
+          <w:szCs w:val="24"/>
+        </w:rPr>
+      </w:pPr>
+      <w:proofErr w:type="spellStart"/>
+      <w:r>
+        <w:rPr>
+          <w:sz w:val="24"/>
+          <w:szCs w:val="24"/>
+        </w:rPr>
+        <w:t>Data_out</w:t>
+      </w:r>
+      <w:proofErr w:type="spellEnd"/>
+      <w:r>
+        <w:rPr>
+          <w:sz w:val="24"/>
+          <w:szCs w:val="24"/>
+        </w:rPr>
+        <w:t xml:space="preserve"> </w:t>
+      </w:r>
+      <w:r>
+        <w:rPr>
+          <w:sz w:val="24"/>
+          <w:szCs w:val="24"/>
+        </w:rPr>
+        <w:tab/>
+        <w:t>= 111 (Conteúdo que veio da RAM)</w:t>
+      </w:r>
+    </w:p>
+    <w:p>
+      <w:pPr>
+        <w:pStyle w:val="SemEspaamento"/>
+        <w:ind w:left="720" w:firstLine="720"/>
+        <w:rPr>
+          <w:sz w:val="24"/>
+          <w:szCs w:val="24"/>
+          <w:lang w:val="en-US"/>
+        </w:rPr>
+      </w:pPr>
+      <w:proofErr w:type="spellStart"/>
+      <w:r>
+        <w:rPr>
+          <w:sz w:val="24"/>
+          <w:szCs w:val="24"/>
+          <w:lang w:val="en-US"/>
+        </w:rPr>
+        <w:t>Hit_out</w:t>
+      </w:r>
+      <w:proofErr w:type="spellEnd"/>
+      <w:r>
+        <w:rPr>
+          <w:sz w:val="24"/>
+          <w:szCs w:val="24"/>
+          <w:lang w:val="en-US"/>
+        </w:rPr>
+        <w:t xml:space="preserve"> </w:t>
+      </w:r>
+      <w:r>
+        <w:rPr>
+          <w:sz w:val="24"/>
+          <w:szCs w:val="24"/>
+          <w:lang w:val="en-US"/>
+        </w:rPr>
+        <w:tab/>
+        <w:t xml:space="preserve">= 1 </w:t>
+      </w:r>
+    </w:p>
+    <w:p>
+      <w:pPr>
+        <w:pStyle w:val="SemEspaamento"/>
+        <w:ind w:left="720" w:firstLine="720"/>
+        <w:rPr>
+          <w:sz w:val="24"/>
+          <w:szCs w:val="24"/>
+          <w:lang w:val="en-US"/>
+        </w:rPr>
+      </w:pPr>
+      <w:proofErr w:type="spellStart"/>
+      <w:r>
+        <w:rPr>
+          <w:sz w:val="24"/>
+          <w:szCs w:val="24"/>
+          <w:lang w:val="en-US"/>
+        </w:rPr>
+        <w:t>wBack_out</w:t>
+      </w:r>
+      <w:proofErr w:type="spellEnd"/>
+      <w:r>
+        <w:rPr>
+          <w:sz w:val="24"/>
+          <w:szCs w:val="24"/>
+          <w:lang w:val="en-US"/>
+        </w:rPr>
+        <w:tab/>
+        <w:t>= 0 (Write-back)</w:t>
+      </w:r>
+    </w:p>
+    <w:p>
+      <w:pPr>
+        <w:pStyle w:val="SemEspaamento"/>
+        <w:ind w:left="720" w:firstLine="720"/>
+        <w:rPr>
+          <w:sz w:val="24"/>
+          <w:szCs w:val="24"/>
+          <w:lang w:val="en-US"/>
+        </w:rPr>
+      </w:pPr>
+      <w:proofErr w:type="spellStart"/>
+      <w:r>
+        <w:rPr>
+          <w:sz w:val="24"/>
+          <w:szCs w:val="24"/>
+          <w:lang w:val="en-US"/>
+        </w:rPr>
+        <w:t>load_out</w:t>
+      </w:r>
+      <w:proofErr w:type="spellEnd"/>
+      <w:r>
+        <w:rPr>
+          <w:sz w:val="24"/>
+          <w:szCs w:val="24"/>
+          <w:lang w:val="en-US"/>
+        </w:rPr>
+        <w:tab/>
+        <w:t xml:space="preserve">= </w:t>
+      </w:r>
+      <w:r>
+        <w:rPr>
+          <w:sz w:val="24"/>
+          <w:szCs w:val="24"/>
+          <w:lang w:val="en-US"/>
+        </w:rPr>
+        <w:t>0</w:t>
+      </w:r>
+      <w:r>
+        <w:rPr>
+          <w:sz w:val="24"/>
+          <w:szCs w:val="24"/>
+          <w:lang w:val="en-US"/>
+        </w:rPr>
+        <w:t xml:space="preserve"> </w:t>
+      </w:r>
+    </w:p>
+    <w:p>
+      <w:pPr>
+        <w:pStyle w:val="SemEspaamento"/>
+        <w:ind w:left="720" w:firstLine="720"/>
+        <w:rPr>
+          <w:sz w:val="24"/>
+          <w:szCs w:val="24"/>
+        </w:rPr>
+      </w:pPr>
+      <w:proofErr w:type="spellStart"/>
+      <w:r>
+        <w:rPr>
+          <w:sz w:val="24"/>
+          <w:szCs w:val="24"/>
+        </w:rPr>
+        <w:t>channel_out</w:t>
+      </w:r>
+      <w:proofErr w:type="spellEnd"/>
+      <w:r>
+        <w:rPr>
+          <w:sz w:val="24"/>
+          <w:szCs w:val="24"/>
+        </w:rPr>
+        <w:tab/>
+        <w:t xml:space="preserve">= 1 (Interação ocorreu no canal </w:t>
+      </w:r>
+      <w:r>
+        <w:rPr>
+          <w:sz w:val="24"/>
+          <w:szCs w:val="24"/>
+        </w:rPr>
+        <w:t>A</w:t>
+      </w:r>
+      <w:r>
+        <w:rPr>
+          <w:sz w:val="24"/>
+          <w:szCs w:val="24"/>
+        </w:rPr>
+        <w:t>)</w:t>
+      </w:r>
+    </w:p>
+    <w:p>
+      <w:pPr>
+        <w:pStyle w:val="SemEspaamento"/>
+        <w:ind w:left="720" w:firstLine="720"/>
+        <w:rPr>
+          <w:sz w:val="24"/>
+          <w:szCs w:val="24"/>
+        </w:rPr>
+      </w:pPr>
+    </w:p>
+    <w:p>
+      <w:pPr>
+        <w:pStyle w:val="SemEspaamento"/>
+        <w:ind w:left="720" w:firstLine="720"/>
+        <w:rPr>
+          <w:sz w:val="24"/>
+          <w:szCs w:val="24"/>
+        </w:rPr>
+      </w:pPr>
+    </w:p>
+    <w:p>
+      <w:pPr>
+        <w:pStyle w:val="SemEspaamento"/>
+        <w:rPr>
+          <w:sz w:val="24"/>
+          <w:szCs w:val="24"/>
+          <w:lang w:val="en-US"/>
+        </w:rPr>
+      </w:pPr>
+    </w:p>
+    <w:p>
+      <w:pPr>
+        <w:pStyle w:val="SemEspaamento"/>
+        <w:rPr>
+          <w:sz w:val="24"/>
+          <w:szCs w:val="24"/>
+          <w:lang w:val="en-US"/>
+        </w:rPr>
+      </w:pPr>
+    </w:p>
+    <w:p>
+      <w:pPr>
+        <w:pStyle w:val="SemEspaamento"/>
+        <w:rPr>
+          <w:sz w:val="24"/>
+          <w:szCs w:val="24"/>
+          <w:lang w:val="en-US"/>
+        </w:rPr>
+      </w:pPr>
+    </w:p>
+    <w:p>
+      <w:pPr>
+        <w:pStyle w:val="SemEspaamento"/>
+        <w:rPr>
+          <w:sz w:val="24"/>
+          <w:szCs w:val="24"/>
+          <w:lang w:val="en-US"/>
+        </w:rPr>
+      </w:pPr>
+    </w:p>
+    <w:p>
+      <w:pPr>
+        <w:pStyle w:val="SemEspaamento"/>
+        <w:rPr>
+          <w:sz w:val="24"/>
+          <w:szCs w:val="24"/>
+          <w:lang w:val="en-US"/>
+        </w:rPr>
+      </w:pPr>
+    </w:p>
+    <w:p>
+      <w:pPr>
+        <w:pStyle w:val="SemEspaamento"/>
+        <w:rPr>
+          <w:sz w:val="24"/>
+          <w:szCs w:val="24"/>
+          <w:lang w:val="en-US"/>
+        </w:rPr>
+      </w:pPr>
+    </w:p>
+    <w:p>
+      <w:pPr>
+        <w:pStyle w:val="SemEspaamento"/>
+        <w:ind w:firstLine="720"/>
+        <w:rPr>
+          <w:sz w:val="24"/>
+          <w:szCs w:val="24"/>
+          <w:lang w:val="en-US"/>
+        </w:rPr>
+      </w:pPr>
+      <w:proofErr w:type="spellStart"/>
+      <w:r>
+        <w:rPr>
+          <w:sz w:val="24"/>
+          <w:szCs w:val="24"/>
+          <w:lang w:val="en-US"/>
+        </w:rPr>
+        <w:lastRenderedPageBreak/>
+        <w:t>instrução</w:t>
+      </w:r>
+      <w:proofErr w:type="spellEnd"/>
+      <w:r>
+        <w:rPr>
+          <w:sz w:val="24"/>
+          <w:szCs w:val="24"/>
+          <w:lang w:val="en-US"/>
+        </w:rPr>
+        <w:t xml:space="preserve"> 5:</w:t>
+      </w:r>
+    </w:p>
+    <w:p>
+      <w:pPr>
+        <w:pStyle w:val="SemEspaamento"/>
+        <w:rPr>
+          <w:sz w:val="24"/>
+          <w:szCs w:val="24"/>
+          <w:lang w:val="en-US"/>
+        </w:rPr>
+      </w:pPr>
+      <w:r>
+        <w:rPr>
+          <w:sz w:val="24"/>
+          <w:szCs w:val="24"/>
+          <w:lang w:val="en-US"/>
+        </w:rPr>
+        <w:tab/>
+      </w:r>
+      <w:r>
+        <w:rPr>
+          <w:sz w:val="24"/>
+          <w:szCs w:val="24"/>
+          <w:lang w:val="en-US"/>
+        </w:rPr>
+        <w:tab/>
+      </w:r>
+    </w:p>
+    <w:p>
+      <w:pPr>
+        <w:pStyle w:val="SemEspaamento"/>
+        <w:jc w:val="center"/>
+        <w:rPr>
+          <w:sz w:val="24"/>
+          <w:szCs w:val="24"/>
+          <w:lang w:val="en-US"/>
+        </w:rPr>
+      </w:pPr>
+      <w:r>
+        <w:rPr>
+          <w:noProof/>
+          <w:sz w:val="24"/>
+          <w:szCs w:val="24"/>
+          <w:lang w:val="en-US"/>
+        </w:rPr>
+        <w:drawing>
+          <wp:inline distT="0" distB="0" distL="0" distR="0" wp14:anchorId="5B213193" wp14:editId="2377B104">
+            <wp:extent cx="5058481" cy="1667108"/>
+            <wp:effectExtent l="0" t="0" r="0" b="9525"/>
+            <wp:docPr id="16" name="Imagem 16" descr="Interface gráfica do usuário&#10;&#10;Descrição gerada automaticamente com confiança média"/>
+            <wp:cNvGraphicFramePr>
+              <a:graphicFrameLocks xmlns:a="http://schemas.openxmlformats.org/drawingml/2006/main" noChangeAspect="1"/>
+            </wp:cNvGraphicFramePr>
+            <a:graphic xmlns:a="http://schemas.openxmlformats.org/drawingml/2006/main">
+              <a:graphicData uri="http://schemas.openxmlformats.org/drawingml/2006/picture">
+                <pic:pic xmlns:pic="http://schemas.openxmlformats.org/drawingml/2006/picture">
+                  <pic:nvPicPr>
+                    <pic:cNvPr id="16" name="Imagem 16" descr="Interface gráfica do usuário&#10;&#10;Descrição gerada automaticamente com confiança média"/>
+                    <pic:cNvPicPr/>
+                  </pic:nvPicPr>
+                  <pic:blipFill>
+                    <a:blip r:embed="rId20"/>
+                    <a:stretch>
+                      <a:fillRect/>
+                    </a:stretch>
+                  </pic:blipFill>
+                  <pic:spPr>
+                    <a:xfrm>
+                      <a:off x="0" y="0"/>
+                      <a:ext cx="5058481" cy="1667108"/>
+                    </a:xfrm>
+                    <a:prstGeom prst="rect">
+                      <a:avLst/>
+                    </a:prstGeom>
+                  </pic:spPr>
+                </pic:pic>
+              </a:graphicData>
+            </a:graphic>
+          </wp:inline>
+        </w:drawing>
+      </w:r>
+    </w:p>
+    <w:p>
+      <w:pPr>
+        <w:pStyle w:val="SemEspaamento"/>
+        <w:rPr>
+          <w:sz w:val="24"/>
+          <w:szCs w:val="24"/>
+          <w:lang w:val="en-US"/>
+        </w:rPr>
+      </w:pPr>
+      <w:r>
+        <w:rPr>
+          <w:sz w:val="24"/>
+          <w:szCs w:val="24"/>
+          <w:lang w:val="en-US"/>
+        </w:rPr>
+        <w:tab/>
+      </w:r>
+      <w:r>
+        <w:rPr>
+          <w:sz w:val="24"/>
+          <w:szCs w:val="24"/>
+          <w:lang w:val="en-US"/>
+        </w:rPr>
+        <w:tab/>
+      </w:r>
+    </w:p>
+    <w:p>
+      <w:pPr>
+        <w:pStyle w:val="SemEspaamento"/>
+        <w:ind w:left="720" w:firstLine="720"/>
+        <w:rPr>
+          <w:sz w:val="24"/>
+          <w:szCs w:val="24"/>
+        </w:rPr>
+      </w:pPr>
+      <w:proofErr w:type="spellStart"/>
+      <w:r>
+        <w:rPr>
+          <w:sz w:val="24"/>
+          <w:szCs w:val="24"/>
+        </w:rPr>
+        <w:t>Data_out</w:t>
+      </w:r>
+      <w:proofErr w:type="spellEnd"/>
+      <w:r>
+        <w:rPr>
+          <w:sz w:val="24"/>
+          <w:szCs w:val="24"/>
+        </w:rPr>
+        <w:t xml:space="preserve"> </w:t>
+      </w:r>
+      <w:r>
+        <w:rPr>
+          <w:sz w:val="24"/>
+          <w:szCs w:val="24"/>
+        </w:rPr>
+        <w:tab/>
+        <w:t>= 010 (Conteúdo que veio da RAM)</w:t>
+      </w:r>
+    </w:p>
+    <w:p>
+      <w:pPr>
+        <w:pStyle w:val="SemEspaamento"/>
+        <w:ind w:left="720" w:firstLine="720"/>
+        <w:rPr>
+          <w:sz w:val="24"/>
+          <w:szCs w:val="24"/>
+          <w:lang w:val="en-US"/>
+        </w:rPr>
+      </w:pPr>
+      <w:proofErr w:type="spellStart"/>
+      <w:r>
+        <w:rPr>
+          <w:sz w:val="24"/>
+          <w:szCs w:val="24"/>
+          <w:lang w:val="en-US"/>
+        </w:rPr>
+        <w:t>Hit_out</w:t>
+      </w:r>
+      <w:proofErr w:type="spellEnd"/>
+      <w:r>
+        <w:rPr>
+          <w:sz w:val="24"/>
+          <w:szCs w:val="24"/>
+          <w:lang w:val="en-US"/>
+        </w:rPr>
+        <w:t xml:space="preserve"> </w:t>
+      </w:r>
+      <w:r>
+        <w:rPr>
+          <w:sz w:val="24"/>
+          <w:szCs w:val="24"/>
+          <w:lang w:val="en-US"/>
+        </w:rPr>
+        <w:tab/>
+        <w:t xml:space="preserve">= 1 </w:t>
+      </w:r>
+    </w:p>
+    <w:p>
+      <w:pPr>
+        <w:pStyle w:val="SemEspaamento"/>
+        <w:ind w:left="720" w:firstLine="720"/>
+        <w:rPr>
+          <w:sz w:val="24"/>
+          <w:szCs w:val="24"/>
+          <w:lang w:val="en-US"/>
+        </w:rPr>
+      </w:pPr>
+      <w:proofErr w:type="spellStart"/>
+      <w:r>
+        <w:rPr>
+          <w:sz w:val="24"/>
+          <w:szCs w:val="24"/>
+          <w:lang w:val="en-US"/>
+        </w:rPr>
+        <w:t>wBack_out</w:t>
+      </w:r>
+      <w:proofErr w:type="spellEnd"/>
+      <w:r>
+        <w:rPr>
+          <w:sz w:val="24"/>
+          <w:szCs w:val="24"/>
+          <w:lang w:val="en-US"/>
+        </w:rPr>
+        <w:tab/>
+        <w:t>= 0 (Write-back)</w:t>
+      </w:r>
+    </w:p>
+    <w:p>
+      <w:pPr>
+        <w:pStyle w:val="SemEspaamento"/>
+        <w:ind w:left="720" w:firstLine="720"/>
+        <w:rPr>
+          <w:sz w:val="24"/>
+          <w:szCs w:val="24"/>
+          <w:lang w:val="en-US"/>
+        </w:rPr>
+      </w:pPr>
+      <w:proofErr w:type="spellStart"/>
+      <w:r>
+        <w:rPr>
+          <w:sz w:val="24"/>
+          <w:szCs w:val="24"/>
+          <w:lang w:val="en-US"/>
+        </w:rPr>
+        <w:t>load_out</w:t>
+      </w:r>
+      <w:proofErr w:type="spellEnd"/>
+      <w:r>
+        <w:rPr>
+          <w:sz w:val="24"/>
+          <w:szCs w:val="24"/>
+          <w:lang w:val="en-US"/>
+        </w:rPr>
+        <w:tab/>
+        <w:t xml:space="preserve">= 0 </w:t>
+      </w:r>
+    </w:p>
+    <w:p>
+      <w:pPr>
+        <w:pStyle w:val="SemEspaamento"/>
+        <w:ind w:left="720" w:firstLine="720"/>
+        <w:rPr>
+          <w:sz w:val="24"/>
+          <w:szCs w:val="24"/>
+        </w:rPr>
+      </w:pPr>
+      <w:proofErr w:type="spellStart"/>
+      <w:r>
+        <w:rPr>
+          <w:sz w:val="24"/>
+          <w:szCs w:val="24"/>
+        </w:rPr>
+        <w:t>channel_out</w:t>
+      </w:r>
+      <w:proofErr w:type="spellEnd"/>
+      <w:r>
+        <w:rPr>
+          <w:sz w:val="24"/>
+          <w:szCs w:val="24"/>
+        </w:rPr>
+        <w:tab/>
+        <w:t xml:space="preserve">= </w:t>
+      </w:r>
+      <w:r>
+        <w:rPr>
+          <w:sz w:val="24"/>
+          <w:szCs w:val="24"/>
+        </w:rPr>
+        <w:t>0</w:t>
+      </w:r>
+      <w:r>
+        <w:rPr>
+          <w:sz w:val="24"/>
+          <w:szCs w:val="24"/>
+        </w:rPr>
+        <w:t xml:space="preserve"> (Interação ocorreu no canal </w:t>
+      </w:r>
+      <w:r>
+        <w:rPr>
+          <w:sz w:val="24"/>
+          <w:szCs w:val="24"/>
+        </w:rPr>
+        <w:t>B</w:t>
+      </w:r>
+      <w:r>
+        <w:rPr>
+          <w:sz w:val="24"/>
+          <w:szCs w:val="24"/>
+        </w:rPr>
+        <w:t>)</w:t>
+      </w:r>
+    </w:p>
+    <w:p>
+      <w:pPr>
+        <w:pStyle w:val="SemEspaamento"/>
+        <w:rPr>
+          <w:sz w:val="24"/>
+          <w:szCs w:val="24"/>
+        </w:rPr>
+      </w:pPr>
+    </w:p>
+    <w:p>
+      <w:pPr>
+        <w:pStyle w:val="SemEspaamento"/>
+        <w:ind w:left="720" w:firstLine="720"/>
+        <w:rPr>
+          <w:sz w:val="24"/>
+          <w:szCs w:val="24"/>
+        </w:rPr>
+      </w:pPr>
+    </w:p>
+    <w:p>
+      <w:pPr>
+        <w:pStyle w:val="SemEspaamento"/>
+        <w:ind w:firstLine="720"/>
+        <w:rPr>
+          <w:sz w:val="24"/>
+          <w:szCs w:val="24"/>
+          <w:lang w:val="en-US"/>
+        </w:rPr>
+      </w:pPr>
+      <w:proofErr w:type="spellStart"/>
+      <w:r>
+        <w:rPr>
+          <w:sz w:val="24"/>
+          <w:szCs w:val="24"/>
+          <w:lang w:val="en-US"/>
+        </w:rPr>
+        <w:t>instrução</w:t>
+      </w:r>
+      <w:proofErr w:type="spellEnd"/>
+      <w:r>
+        <w:rPr>
+          <w:sz w:val="24"/>
+          <w:szCs w:val="24"/>
+          <w:lang w:val="en-US"/>
+        </w:rPr>
+        <w:t xml:space="preserve"> 6:</w:t>
+      </w:r>
+    </w:p>
+    <w:p>
+      <w:pPr>
+        <w:pStyle w:val="SemEspaamento"/>
+        <w:rPr>
+          <w:sz w:val="24"/>
+          <w:szCs w:val="24"/>
+          <w:lang w:val="en-US"/>
+        </w:rPr>
+      </w:pPr>
+      <w:r>
+        <w:rPr>
+          <w:sz w:val="24"/>
+          <w:szCs w:val="24"/>
+          <w:lang w:val="en-US"/>
+        </w:rPr>
+        <w:tab/>
+      </w:r>
+      <w:r>
+        <w:rPr>
+          <w:sz w:val="24"/>
+          <w:szCs w:val="24"/>
+          <w:lang w:val="en-US"/>
+        </w:rPr>
+        <w:tab/>
+      </w:r>
+    </w:p>
+    <w:p>
+      <w:pPr>
+        <w:pStyle w:val="SemEspaamento"/>
+        <w:jc w:val="center"/>
+        <w:rPr>
+          <w:sz w:val="24"/>
+          <w:szCs w:val="24"/>
+          <w:lang w:val="en-US"/>
+        </w:rPr>
+      </w:pPr>
+      <w:r>
+        <w:rPr>
+          <w:noProof/>
+          <w:sz w:val="24"/>
+          <w:szCs w:val="24"/>
+          <w:lang w:val="en-US"/>
+        </w:rPr>
+        <w:drawing>
+          <wp:inline distT="0" distB="0" distL="0" distR="0" wp14:anchorId="6CE4B87F" wp14:editId="1D86C6F1">
+            <wp:extent cx="4439270" cy="1638529"/>
+            <wp:effectExtent l="0" t="0" r="0" b="0"/>
+            <wp:docPr id="19" name="Imagem 19" descr="Tabela&#10;&#10;Descrição gerada automaticamente com confiança média"/>
+            <wp:cNvGraphicFramePr>
+              <a:graphicFrameLocks xmlns:a="http://schemas.openxmlformats.org/drawingml/2006/main" noChangeAspect="1"/>
+            </wp:cNvGraphicFramePr>
+            <a:graphic xmlns:a="http://schemas.openxmlformats.org/drawingml/2006/main">
+              <a:graphicData uri="http://schemas.openxmlformats.org/drawingml/2006/picture">
+                <pic:pic xmlns:pic="http://schemas.openxmlformats.org/drawingml/2006/picture">
+                  <pic:nvPicPr>
+                    <pic:cNvPr id="19" name="Imagem 19" descr="Tabela&#10;&#10;Descrição gerada automaticamente com confiança média"/>
+                    <pic:cNvPicPr/>
+                  </pic:nvPicPr>
+                  <pic:blipFill>
+                    <a:blip r:embed="rId21"/>
+                    <a:stretch>
+                      <a:fillRect/>
+                    </a:stretch>
+                  </pic:blipFill>
+                  <pic:spPr>
+                    <a:xfrm>
+                      <a:off x="0" y="0"/>
+                      <a:ext cx="4439270" cy="1638529"/>
+                    </a:xfrm>
+                    <a:prstGeom prst="rect">
+                      <a:avLst/>
+                    </a:prstGeom>
+                  </pic:spPr>
+                </pic:pic>
+              </a:graphicData>
+            </a:graphic>
+          </wp:inline>
+        </w:drawing>
+      </w:r>
+    </w:p>
+    <w:p>
+      <w:pPr>
+        <w:pStyle w:val="SemEspaamento"/>
+        <w:rPr>
+          <w:sz w:val="24"/>
+          <w:szCs w:val="24"/>
+        </w:rPr>
+      </w:pPr>
+      <w:r>
+        <w:rPr>
+          <w:sz w:val="24"/>
+          <w:szCs w:val="24"/>
+        </w:rPr>
+        <w:tab/>
+      </w:r>
+      <w:r>
+        <w:rPr>
+          <w:sz w:val="24"/>
+          <w:szCs w:val="24"/>
+        </w:rPr>
+        <w:tab/>
+      </w:r>
+    </w:p>
+    <w:p>
+      <w:pPr>
+        <w:pStyle w:val="SemEspaamento"/>
+        <w:ind w:left="720" w:firstLine="720"/>
+        <w:rPr>
+          <w:sz w:val="24"/>
+          <w:szCs w:val="24"/>
+          <w:u w:val="single"/>
+        </w:rPr>
+      </w:pPr>
+      <w:proofErr w:type="spellStart"/>
+      <w:r>
+        <w:rPr>
+          <w:sz w:val="24"/>
+          <w:szCs w:val="24"/>
+        </w:rPr>
+        <w:t>Data_out</w:t>
+      </w:r>
+      <w:proofErr w:type="spellEnd"/>
+      <w:r>
+        <w:rPr>
+          <w:sz w:val="24"/>
+          <w:szCs w:val="24"/>
+        </w:rPr>
+        <w:t xml:space="preserve"> </w:t>
+      </w:r>
+      <w:r>
+        <w:rPr>
+          <w:sz w:val="24"/>
+          <w:szCs w:val="24"/>
+        </w:rPr>
+        <w:tab/>
+        <w:t>= 011 (Conteúdo que veio da RAM)</w:t>
+      </w:r>
+    </w:p>
+    <w:p>
+      <w:pPr>
+        <w:pStyle w:val="SemEspaamento"/>
+        <w:ind w:left="720" w:firstLine="720"/>
+        <w:rPr>
+          <w:sz w:val="24"/>
+          <w:szCs w:val="24"/>
+          <w:lang w:val="en-US"/>
+        </w:rPr>
+      </w:pPr>
+      <w:proofErr w:type="spellStart"/>
+      <w:r>
+        <w:rPr>
+          <w:sz w:val="24"/>
+          <w:szCs w:val="24"/>
+          <w:lang w:val="en-US"/>
+        </w:rPr>
+        <w:t>Hit_out</w:t>
+      </w:r>
+      <w:proofErr w:type="spellEnd"/>
+      <w:r>
+        <w:rPr>
+          <w:sz w:val="24"/>
+          <w:szCs w:val="24"/>
+          <w:lang w:val="en-US"/>
+        </w:rPr>
+        <w:t xml:space="preserve"> </w:t>
+      </w:r>
+      <w:r>
+        <w:rPr>
+          <w:sz w:val="24"/>
+          <w:szCs w:val="24"/>
+          <w:lang w:val="en-US"/>
+        </w:rPr>
+        <w:tab/>
+        <w:t>= 0 (MISS)</w:t>
+      </w:r>
+    </w:p>
+    <w:p>
+      <w:pPr>
+        <w:pStyle w:val="SemEspaamento"/>
+        <w:ind w:left="720" w:firstLine="720"/>
+        <w:rPr>
+          <w:sz w:val="24"/>
+          <w:szCs w:val="24"/>
+          <w:lang w:val="en-US"/>
+        </w:rPr>
+      </w:pPr>
+      <w:proofErr w:type="spellStart"/>
+      <w:r>
+        <w:rPr>
+          <w:sz w:val="24"/>
+          <w:szCs w:val="24"/>
+          <w:lang w:val="en-US"/>
+        </w:rPr>
+        <w:t>wBack_out</w:t>
+      </w:r>
+      <w:proofErr w:type="spellEnd"/>
+      <w:r>
+        <w:rPr>
+          <w:sz w:val="24"/>
+          <w:szCs w:val="24"/>
+          <w:lang w:val="en-US"/>
+        </w:rPr>
+        <w:tab/>
+        <w:t>= 1 (Write-back)</w:t>
+      </w:r>
+    </w:p>
+    <w:p>
+      <w:pPr>
+        <w:pStyle w:val="SemEspaamento"/>
+        <w:ind w:left="720" w:firstLine="720"/>
+        <w:rPr>
+          <w:sz w:val="24"/>
+          <w:szCs w:val="24"/>
+          <w:lang w:val="en-US"/>
+        </w:rPr>
+      </w:pPr>
+      <w:proofErr w:type="spellStart"/>
+      <w:r>
+        <w:rPr>
+          <w:sz w:val="24"/>
+          <w:szCs w:val="24"/>
+          <w:lang w:val="en-US"/>
+        </w:rPr>
+        <w:t>load_out</w:t>
+      </w:r>
+      <w:proofErr w:type="spellEnd"/>
+      <w:r>
+        <w:rPr>
+          <w:sz w:val="24"/>
+          <w:szCs w:val="24"/>
+          <w:lang w:val="en-US"/>
+        </w:rPr>
+        <w:tab/>
+        <w:t xml:space="preserve">= 0 </w:t>
+      </w:r>
+    </w:p>
+    <w:p>
+      <w:pPr>
+        <w:pStyle w:val="SemEspaamento"/>
+        <w:ind w:left="720" w:firstLine="720"/>
+        <w:rPr>
+          <w:sz w:val="24"/>
+          <w:szCs w:val="24"/>
+        </w:rPr>
+      </w:pPr>
+      <w:proofErr w:type="spellStart"/>
+      <w:r>
+        <w:rPr>
+          <w:sz w:val="24"/>
+          <w:szCs w:val="24"/>
+        </w:rPr>
+        <w:t>channel_out</w:t>
+      </w:r>
+      <w:proofErr w:type="spellEnd"/>
+      <w:r>
+        <w:rPr>
+          <w:sz w:val="24"/>
+          <w:szCs w:val="24"/>
+        </w:rPr>
+        <w:tab/>
+        <w:t xml:space="preserve">= </w:t>
+      </w:r>
+      <w:r>
+        <w:rPr>
+          <w:sz w:val="24"/>
+          <w:szCs w:val="24"/>
+        </w:rPr>
+        <w:t>1</w:t>
+      </w:r>
+      <w:r>
+        <w:rPr>
+          <w:sz w:val="24"/>
+          <w:szCs w:val="24"/>
+        </w:rPr>
+        <w:t xml:space="preserve"> (Interação ocorreu no canal </w:t>
+      </w:r>
+      <w:r>
+        <w:rPr>
+          <w:sz w:val="24"/>
+          <w:szCs w:val="24"/>
+        </w:rPr>
+        <w:t>A</w:t>
+      </w:r>
+      <w:r>
+        <w:rPr>
+          <w:sz w:val="24"/>
+          <w:szCs w:val="24"/>
+        </w:rPr>
+        <w:t>)</w:t>
+      </w:r>
+    </w:p>
+    <w:p>
+      <w:pPr>
+        <w:pStyle w:val="SemEspaamento"/>
+        <w:ind w:left="720" w:firstLine="720"/>
+        <w:rPr>
+          <w:sz w:val="24"/>
+          <w:szCs w:val="24"/>
+        </w:rPr>
+      </w:pPr>
+    </w:p>
+    <w:p>
+      <w:pPr>
+        <w:pStyle w:val="SemEspaamento"/>
+        <w:ind w:left="720" w:firstLine="720"/>
+        <w:rPr>
+          <w:sz w:val="24"/>
+          <w:szCs w:val="24"/>
+        </w:rPr>
+      </w:pPr>
+    </w:p>
+    <w:p>
+      <w:pPr>
+        <w:pStyle w:val="SemEspaamento"/>
+        <w:ind w:left="720" w:firstLine="720"/>
+        <w:rPr>
+          <w:sz w:val="24"/>
+          <w:szCs w:val="24"/>
+        </w:rPr>
+      </w:pPr>
+    </w:p>
+    <w:p>
+      <w:pPr>
+        <w:pStyle w:val="SemEspaamento"/>
+        <w:ind w:left="720" w:firstLine="720"/>
+        <w:rPr>
+          <w:sz w:val="24"/>
+          <w:szCs w:val="24"/>
+        </w:rPr>
+      </w:pPr>
+    </w:p>
+    <w:p>
+      <w:pPr>
+        <w:pStyle w:val="SemEspaamento"/>
+        <w:ind w:left="720" w:firstLine="720"/>
+        <w:rPr>
+          <w:sz w:val="24"/>
+          <w:szCs w:val="24"/>
+        </w:rPr>
+      </w:pPr>
+    </w:p>
+    <w:p>
+      <w:pPr>
+        <w:pStyle w:val="SemEspaamento"/>
+        <w:ind w:left="720" w:firstLine="720"/>
+        <w:rPr>
+          <w:sz w:val="24"/>
+          <w:szCs w:val="24"/>
+        </w:rPr>
+      </w:pPr>
+    </w:p>
+    <w:p>
+      <w:pPr>
+        <w:pStyle w:val="SemEspaamento"/>
+        <w:ind w:left="720" w:firstLine="720"/>
+        <w:rPr>
+          <w:sz w:val="24"/>
+          <w:szCs w:val="24"/>
+        </w:rPr>
+      </w:pPr>
+    </w:p>
+    <w:p>
+      <w:pPr>
+        <w:pStyle w:val="SemEspaamento"/>
+        <w:ind w:left="720" w:firstLine="720"/>
+        <w:rPr>
+          <w:sz w:val="24"/>
+          <w:szCs w:val="24"/>
+        </w:rPr>
+      </w:pPr>
+    </w:p>
+    <w:p>
+      <w:pPr>
+        <w:pStyle w:val="SemEspaamento"/>
+        <w:ind w:firstLine="720"/>
+        <w:rPr>
+          <w:sz w:val="24"/>
+          <w:szCs w:val="24"/>
+          <w:lang w:val="en-US"/>
+        </w:rPr>
+      </w:pPr>
+      <w:proofErr w:type="spellStart"/>
+      <w:r>
+        <w:rPr>
+          <w:sz w:val="24"/>
+          <w:szCs w:val="24"/>
+          <w:lang w:val="en-US"/>
+        </w:rPr>
+        <w:lastRenderedPageBreak/>
+        <w:t>instrução</w:t>
+      </w:r>
+      <w:proofErr w:type="spellEnd"/>
+      <w:r>
+        <w:rPr>
+          <w:sz w:val="24"/>
+          <w:szCs w:val="24"/>
+          <w:lang w:val="en-US"/>
+        </w:rPr>
+        <w:t xml:space="preserve"> 7:</w:t>
+      </w:r>
+    </w:p>
+    <w:p>
+      <w:pPr>
+        <w:pStyle w:val="SemEspaamento"/>
+        <w:rPr>
+          <w:sz w:val="24"/>
+          <w:szCs w:val="24"/>
+          <w:lang w:val="en-US"/>
+        </w:rPr>
+      </w:pPr>
+      <w:r>
+        <w:rPr>
+          <w:sz w:val="24"/>
+          <w:szCs w:val="24"/>
+          <w:lang w:val="en-US"/>
+        </w:rPr>
+        <w:tab/>
+      </w:r>
+      <w:r>
+        <w:rPr>
+          <w:sz w:val="24"/>
+          <w:szCs w:val="24"/>
+          <w:lang w:val="en-US"/>
+        </w:rPr>
+        <w:tab/>
+      </w:r>
+    </w:p>
+    <w:p>
+      <w:pPr>
+        <w:pStyle w:val="SemEspaamento"/>
+        <w:jc w:val="center"/>
+        <w:rPr>
+          <w:sz w:val="24"/>
+          <w:szCs w:val="24"/>
+          <w:lang w:val="en-US"/>
+        </w:rPr>
+      </w:pPr>
+      <w:r>
+        <w:rPr>
+          <w:noProof/>
+          <w:sz w:val="24"/>
+          <w:szCs w:val="24"/>
+          <w:lang w:val="en-US"/>
+        </w:rPr>
+        <w:drawing>
+          <wp:inline distT="0" distB="0" distL="0" distR="0" wp14:anchorId="443D6B1C" wp14:editId="0342DB94">
+            <wp:extent cx="4182059" cy="1686160"/>
+            <wp:effectExtent l="0" t="0" r="9525" b="9525"/>
+            <wp:docPr id="21" name="Imagem 21" descr="Uma imagem contendo Interface gráfica do usuário&#10;&#10;Descrição gerada automaticamente"/>
+            <wp:cNvGraphicFramePr>
+              <a:graphicFrameLocks xmlns:a="http://schemas.openxmlformats.org/drawingml/2006/main" noChangeAspect="1"/>
+            </wp:cNvGraphicFramePr>
+            <a:graphic xmlns:a="http://schemas.openxmlformats.org/drawingml/2006/main">
+              <a:graphicData uri="http://schemas.openxmlformats.org/drawingml/2006/picture">
+                <pic:pic xmlns:pic="http://schemas.openxmlformats.org/drawingml/2006/picture">
+                  <pic:nvPicPr>
+                    <pic:cNvPr id="21" name="Imagem 21" descr="Uma imagem contendo Interface gráfica do usuário&#10;&#10;Descrição gerada automaticamente"/>
+                    <pic:cNvPicPr/>
+                  </pic:nvPicPr>
+                  <pic:blipFill>
+                    <a:blip r:embed="rId22"/>
+                    <a:stretch>
+                      <a:fillRect/>
+                    </a:stretch>
+                  </pic:blipFill>
+                  <pic:spPr>
+                    <a:xfrm>
+                      <a:off x="0" y="0"/>
+                      <a:ext cx="4182059" cy="1686160"/>
+                    </a:xfrm>
+                    <a:prstGeom prst="rect">
+                      <a:avLst/>
+                    </a:prstGeom>
+                  </pic:spPr>
+                </pic:pic>
+              </a:graphicData>
+            </a:graphic>
+          </wp:inline>
+        </w:drawing>
+      </w:r>
+    </w:p>
+    <w:p>
+      <w:pPr>
+        <w:pStyle w:val="SemEspaamento"/>
+        <w:rPr>
+          <w:sz w:val="24"/>
+          <w:szCs w:val="24"/>
+        </w:rPr>
+      </w:pPr>
+      <w:r>
+        <w:rPr>
+          <w:sz w:val="24"/>
+          <w:szCs w:val="24"/>
+        </w:rPr>
+        <w:tab/>
+      </w:r>
+      <w:r>
+        <w:rPr>
+          <w:sz w:val="24"/>
+          <w:szCs w:val="24"/>
+        </w:rPr>
+        <w:tab/>
+      </w:r>
+    </w:p>
+    <w:p>
+      <w:pPr>
+        <w:pStyle w:val="SemEspaamento"/>
+        <w:ind w:left="720" w:firstLine="720"/>
+        <w:rPr>
+          <w:sz w:val="24"/>
+          <w:szCs w:val="24"/>
+          <w:u w:val="single"/>
+        </w:rPr>
+      </w:pPr>
+      <w:proofErr w:type="spellStart"/>
+      <w:r>
+        <w:rPr>
+          <w:sz w:val="24"/>
+          <w:szCs w:val="24"/>
+        </w:rPr>
+        <w:t>Data_out</w:t>
+      </w:r>
+      <w:proofErr w:type="spellEnd"/>
+      <w:r>
+        <w:rPr>
+          <w:sz w:val="24"/>
+          <w:szCs w:val="24"/>
+        </w:rPr>
+        <w:t xml:space="preserve"> </w:t>
+      </w:r>
+      <w:r>
+        <w:rPr>
+          <w:sz w:val="24"/>
+          <w:szCs w:val="24"/>
+        </w:rPr>
+        <w:tab/>
+        <w:t>= 0</w:t>
+      </w:r>
+      <w:r>
+        <w:rPr>
+          <w:sz w:val="24"/>
+          <w:szCs w:val="24"/>
+        </w:rPr>
+        <w:t>01</w:t>
+      </w:r>
+      <w:r>
+        <w:rPr>
+          <w:sz w:val="24"/>
+          <w:szCs w:val="24"/>
+        </w:rPr>
+        <w:t xml:space="preserve"> (Conteúdo que veio da RAM)</w:t>
+      </w:r>
+    </w:p>
+    <w:p>
+      <w:pPr>
+        <w:pStyle w:val="SemEspaamento"/>
+        <w:ind w:left="720" w:firstLine="720"/>
+        <w:rPr>
+          <w:sz w:val="24"/>
+          <w:szCs w:val="24"/>
+          <w:lang w:val="en-US"/>
+        </w:rPr>
+      </w:pPr>
+      <w:proofErr w:type="spellStart"/>
+      <w:r>
+        <w:rPr>
+          <w:sz w:val="24"/>
+          <w:szCs w:val="24"/>
+          <w:lang w:val="en-US"/>
+        </w:rPr>
+        <w:t>Hit_out</w:t>
+      </w:r>
+      <w:proofErr w:type="spellEnd"/>
+      <w:r>
+        <w:rPr>
+          <w:sz w:val="24"/>
+          <w:szCs w:val="24"/>
+          <w:lang w:val="en-US"/>
+        </w:rPr>
+        <w:t xml:space="preserve"> </w:t>
+      </w:r>
+      <w:r>
+        <w:rPr>
+          <w:sz w:val="24"/>
+          <w:szCs w:val="24"/>
+          <w:lang w:val="en-US"/>
+        </w:rPr>
+        <w:tab/>
+        <w:t>= 0 (MISS)</w:t>
+      </w:r>
+    </w:p>
+    <w:p>
+      <w:pPr>
+        <w:pStyle w:val="SemEspaamento"/>
+        <w:ind w:left="720" w:firstLine="720"/>
+        <w:rPr>
+          <w:sz w:val="24"/>
+          <w:szCs w:val="24"/>
+          <w:lang w:val="en-US"/>
+        </w:rPr>
+      </w:pPr>
+      <w:proofErr w:type="spellStart"/>
+      <w:r>
+        <w:rPr>
+          <w:sz w:val="24"/>
+          <w:szCs w:val="24"/>
+          <w:lang w:val="en-US"/>
+        </w:rPr>
+        <w:t>wBack_out</w:t>
+      </w:r>
+      <w:proofErr w:type="spellEnd"/>
+      <w:r>
+        <w:rPr>
+          <w:sz w:val="24"/>
+          <w:szCs w:val="24"/>
+          <w:lang w:val="en-US"/>
+        </w:rPr>
+        <w:tab/>
+        <w:t xml:space="preserve">= </w:t>
+      </w:r>
+      <w:r>
+        <w:rPr>
+          <w:sz w:val="24"/>
+          <w:szCs w:val="24"/>
+          <w:lang w:val="en-US"/>
+        </w:rPr>
+        <w:t>0</w:t>
+      </w:r>
+      <w:r>
+        <w:rPr>
+          <w:sz w:val="24"/>
+          <w:szCs w:val="24"/>
+          <w:lang w:val="en-US"/>
+        </w:rPr>
+        <w:t xml:space="preserve"> (Write-back)</w:t>
+      </w:r>
+    </w:p>
+    <w:p>
+      <w:pPr>
+        <w:pStyle w:val="SemEspaamento"/>
+        <w:ind w:left="720" w:firstLine="720"/>
+        <w:rPr>
+          <w:sz w:val="24"/>
+          <w:szCs w:val="24"/>
+          <w:lang w:val="en-US"/>
+        </w:rPr>
+      </w:pPr>
+      <w:proofErr w:type="spellStart"/>
+      <w:r>
+        <w:rPr>
+          <w:sz w:val="24"/>
+          <w:szCs w:val="24"/>
+          <w:lang w:val="en-US"/>
+        </w:rPr>
+        <w:t>load_out</w:t>
+      </w:r>
+      <w:proofErr w:type="spellEnd"/>
+      <w:r>
+        <w:rPr>
+          <w:sz w:val="24"/>
+          <w:szCs w:val="24"/>
+          <w:lang w:val="en-US"/>
+        </w:rPr>
+        <w:tab/>
+        <w:t>=</w:t>
+      </w:r>
+      <w:r>
+        <w:rPr>
+          <w:sz w:val="24"/>
+          <w:szCs w:val="24"/>
+          <w:lang w:val="en-US"/>
+        </w:rPr>
+        <w:t xml:space="preserve"> 1</w:t>
+      </w:r>
+      <w:r>
+        <w:rPr>
+          <w:sz w:val="24"/>
+          <w:szCs w:val="24"/>
+          <w:lang w:val="en-US"/>
+        </w:rPr>
+        <w:t xml:space="preserve"> </w:t>
+      </w:r>
+    </w:p>
+    <w:p>
+      <w:pPr>
+        <w:pStyle w:val="SemEspaamento"/>
+        <w:ind w:left="720" w:firstLine="720"/>
+        <w:rPr>
+          <w:sz w:val="24"/>
+          <w:szCs w:val="24"/>
+          <w:u w:val="single"/>
+        </w:rPr>
+      </w:pPr>
+      <w:proofErr w:type="spellStart"/>
+      <w:r>
+        <w:rPr>
+          <w:sz w:val="24"/>
+          <w:szCs w:val="24"/>
+        </w:rPr>
+        <w:t>channel_out</w:t>
+      </w:r>
+      <w:proofErr w:type="spellEnd"/>
+      <w:r>
+        <w:rPr>
+          <w:sz w:val="24"/>
+          <w:szCs w:val="24"/>
+        </w:rPr>
+        <w:tab/>
+        <w:t>=</w:t>
+      </w:r>
+      <w:r>
+        <w:rPr>
+          <w:sz w:val="24"/>
+          <w:szCs w:val="24"/>
+        </w:rPr>
+        <w:t xml:space="preserve"> 0</w:t>
+      </w:r>
+      <w:r>
+        <w:rPr>
+          <w:sz w:val="24"/>
+          <w:szCs w:val="24"/>
+        </w:rPr>
+        <w:t xml:space="preserve"> (Interação ocorreu no canal </w:t>
+      </w:r>
+      <w:r>
+        <w:rPr>
+          <w:sz w:val="24"/>
+          <w:szCs w:val="24"/>
+        </w:rPr>
+        <w:t>B</w:t>
+      </w:r>
+      <w:r>
+        <w:rPr>
+          <w:sz w:val="24"/>
+          <w:szCs w:val="24"/>
+        </w:rPr>
+        <w:t>)</w:t>
+      </w:r>
+    </w:p>
+    <w:p>
+      <w:pPr>
+        <w:pStyle w:val="SemEspaamento"/>
+        <w:ind w:left="720" w:firstLine="720"/>
+        <w:rPr>
+          <w:sz w:val="24"/>
+          <w:szCs w:val="24"/>
+        </w:rPr>
+      </w:pPr>
+    </w:p>
+    <w:p>
+      <w:pPr>
+        <w:pStyle w:val="SemEspaamento"/>
+        <w:rPr>
+          <w:sz w:val="24"/>
+          <w:szCs w:val="24"/>
+        </w:rPr>
+      </w:pPr>
+    </w:p>
+    <w:p>
+      <w:pPr>
+        <w:pStyle w:val="SemEspaamento"/>
+        <w:rPr>
+          <w:sz w:val="24"/>
+          <w:szCs w:val="24"/>
+        </w:rPr>
+      </w:pPr>
+      <w:r>
+        <w:rPr>
+          <w:sz w:val="24"/>
+          <w:szCs w:val="24"/>
+        </w:rPr>
+        <w:t>CACHE:</w:t>
+      </w:r>
+    </w:p>
+    <w:p>
+      <w:pPr>
+        <w:pStyle w:val="SemEspaamento"/>
+        <w:rPr>
+          <w:sz w:val="24"/>
+          <w:szCs w:val="24"/>
+          <w:lang w:val="en-US"/>
+        </w:rPr>
+      </w:pPr>
+      <w:r>
+        <w:rPr>
+          <w:sz w:val="24"/>
+          <w:szCs w:val="24"/>
+        </w:rPr>
+        <w:tab/>
+      </w:r>
+      <w:r>
+        <w:rPr>
+          <w:sz w:val="24"/>
+          <w:szCs w:val="24"/>
+        </w:rPr>
+        <w:tab/>
+      </w:r>
+      <w:r>
+        <w:rPr>
+          <w:sz w:val="24"/>
+          <w:szCs w:val="24"/>
+        </w:rPr>
+        <w:tab/>
+      </w:r>
+      <w:r>
+        <w:rPr>
+          <w:sz w:val="24"/>
+          <w:szCs w:val="24"/>
+        </w:rPr>
+        <w:tab/>
+      </w:r>
+      <w:r>
+        <w:rPr>
+          <w:sz w:val="24"/>
+          <w:szCs w:val="24"/>
+        </w:rPr>
+        <w:tab/>
+      </w:r>
+      <w:r>
+        <w:rPr>
+          <w:sz w:val="24"/>
+          <w:szCs w:val="24"/>
+        </w:rPr>
+        <w:tab/>
+      </w:r>
+      <w:r>
+        <w:rPr>
+          <w:sz w:val="24"/>
+          <w:szCs w:val="24"/>
+          <w:lang w:val="en-US"/>
+        </w:rPr>
+        <w:t>IN</w:t>
+      </w:r>
+      <w:r>
+        <w:rPr>
+          <w:sz w:val="24"/>
+          <w:szCs w:val="24"/>
+          <w:lang w:val="en-US"/>
+        </w:rPr>
+        <w:t>ÍCIO</w:t>
+      </w:r>
+    </w:p>
+    <w:p>
+      <w:pPr>
+        <w:pStyle w:val="SemEspaamento"/>
+        <w:rPr>
+          <w:sz w:val="24"/>
+          <w:szCs w:val="24"/>
+          <w:lang w:val="en-US"/>
+        </w:rPr>
+      </w:pPr>
+      <w:r>
+        <w:rPr>
+          <w:sz w:val="24"/>
+          <w:szCs w:val="24"/>
+          <w:lang w:val="en-US"/>
+        </w:rPr>
+        <w:tab/>
+      </w:r>
+      <w:r>
+        <w:rPr>
+          <w:sz w:val="24"/>
+          <w:szCs w:val="24"/>
+          <w:lang w:val="en-US"/>
+        </w:rPr>
+        <w:tab/>
+      </w:r>
+      <w:r>
+        <w:rPr>
+          <w:sz w:val="24"/>
+          <w:szCs w:val="24"/>
+          <w:lang w:val="en-US"/>
+        </w:rPr>
+        <w:tab/>
+      </w:r>
+      <w:r>
+        <w:rPr>
+          <w:sz w:val="24"/>
+          <w:szCs w:val="24"/>
+          <w:lang w:val="en-US"/>
+        </w:rPr>
+        <w:tab/>
+        <w:t>CANAL A</w:t>
+      </w:r>
+      <w:r>
+        <w:rPr>
+          <w:sz w:val="24"/>
+          <w:szCs w:val="24"/>
+          <w:lang w:val="en-US"/>
+        </w:rPr>
+        <w:tab/>
+      </w:r>
+      <w:r>
+        <w:rPr>
+          <w:sz w:val="24"/>
+          <w:szCs w:val="24"/>
+          <w:lang w:val="en-US"/>
+        </w:rPr>
+        <w:tab/>
+      </w:r>
+      <w:r>
+        <w:rPr>
+          <w:sz w:val="24"/>
+          <w:szCs w:val="24"/>
+          <w:lang w:val="en-US"/>
+        </w:rPr>
+        <w:tab/>
+        <w:t>CANAL B</w:t>
+      </w:r>
+    </w:p>
+    <w:p>
+      <w:pPr>
+        <w:pStyle w:val="SemEspaamento"/>
+        <w:rPr>
+          <w:noProof/>
+        </w:rPr>
+      </w:pPr>
+      <w:r>
+        <w:rPr>
+          <w:sz w:val="24"/>
+          <w:szCs w:val="24"/>
+          <w:lang w:val="en-US"/>
+        </w:rPr>
+        <w:tab/>
+      </w:r>
+      <w:r>
+        <w:rPr>
+          <w:sz w:val="24"/>
+          <w:szCs w:val="24"/>
+          <w:lang w:val="en-US"/>
+        </w:rPr>
+        <w:tab/>
+      </w:r>
+      <w:r>
+        <w:rPr>
+          <w:sz w:val="24"/>
+          <w:szCs w:val="24"/>
+          <w:lang w:val="en-US"/>
+        </w:rPr>
+        <w:tab/>
+      </w:r>
+      <w:r>
+        <w:rPr>
+          <w:noProof/>
+          <w:sz w:val="24"/>
+          <w:szCs w:val="24"/>
+        </w:rPr>
+        <w:drawing>
+          <wp:inline distT="0" distB="0" distL="0" distR="0" wp14:anchorId="4B564D33" wp14:editId="48DC860D">
+            <wp:extent cx="1371791" cy="628738"/>
+            <wp:effectExtent l="0" t="0" r="0" b="0"/>
+            <wp:docPr id="25" name="Imagem 25"/>
+            <wp:cNvGraphicFramePr>
+              <a:graphicFrameLocks xmlns:a="http://schemas.openxmlformats.org/drawingml/2006/main" noChangeAspect="1"/>
+            </wp:cNvGraphicFramePr>
+            <a:graphic xmlns:a="http://schemas.openxmlformats.org/drawingml/2006/main">
+              <a:graphicData uri="http://schemas.openxmlformats.org/drawingml/2006/picture">
+                <pic:pic xmlns:pic="http://schemas.openxmlformats.org/drawingml/2006/picture">
+                  <pic:nvPicPr>
+                    <pic:cNvPr id="1" name=""/>
+                    <pic:cNvPicPr/>
+                  </pic:nvPicPr>
+                  <pic:blipFill>
+                    <a:blip r:embed="rId23"/>
+                    <a:stretch>
+                      <a:fillRect/>
+                    </a:stretch>
+                  </pic:blipFill>
+                  <pic:spPr>
+                    <a:xfrm>
+                      <a:off x="0" y="0"/>
+                      <a:ext cx="1371791" cy="628738"/>
+                    </a:xfrm>
+                    <a:prstGeom prst="rect">
+                      <a:avLst/>
+                    </a:prstGeom>
+                  </pic:spPr>
+                </pic:pic>
+              </a:graphicData>
+            </a:graphic>
+          </wp:inline>
+        </w:drawing>
+      </w:r>
+      <w:r>
+        <w:rPr>
+          <w:sz w:val="24"/>
+          <w:szCs w:val="24"/>
+        </w:rPr>
+        <w:tab/>
+      </w:r>
+      <w:r>
+        <w:rPr>
+          <w:noProof/>
+        </w:rPr>
+        <w:t xml:space="preserve"> </w:t>
+      </w:r>
+      <w:r>
+        <w:rPr>
+          <w:noProof/>
+          <w:sz w:val="24"/>
+          <w:szCs w:val="24"/>
+        </w:rPr>
+        <w:drawing>
+          <wp:inline distT="0" distB="0" distL="0" distR="0" wp14:anchorId="3276FAC1" wp14:editId="197E9F99">
+            <wp:extent cx="1381318" cy="647790"/>
+            <wp:effectExtent l="0" t="0" r="9525" b="0"/>
+            <wp:docPr id="26" name="Imagem 26" descr="Texto&#10;&#10;Descrição gerada automaticamente"/>
+            <wp:cNvGraphicFramePr>
+              <a:graphicFrameLocks xmlns:a="http://schemas.openxmlformats.org/drawingml/2006/main" noChangeAspect="1"/>
+            </wp:cNvGraphicFramePr>
+            <a:graphic xmlns:a="http://schemas.openxmlformats.org/drawingml/2006/main">
+              <a:graphicData uri="http://schemas.openxmlformats.org/drawingml/2006/picture">
+                <pic:pic xmlns:pic="http://schemas.openxmlformats.org/drawingml/2006/picture">
+                  <pic:nvPicPr>
+                    <pic:cNvPr id="26" name="Imagem 26" descr="Texto&#10;&#10;Descrição gerada automaticamente"/>
+                    <pic:cNvPicPr/>
+                  </pic:nvPicPr>
+                  <pic:blipFill>
+                    <a:blip r:embed="rId24"/>
+                    <a:stretch>
+                      <a:fillRect/>
+                    </a:stretch>
+                  </pic:blipFill>
+                  <pic:spPr>
+                    <a:xfrm>
+                      <a:off x="0" y="0"/>
+                      <a:ext cx="1381318" cy="647790"/>
+                    </a:xfrm>
+                    <a:prstGeom prst="rect">
+                      <a:avLst/>
+                    </a:prstGeom>
+                  </pic:spPr>
+                </pic:pic>
+              </a:graphicData>
+            </a:graphic>
+          </wp:inline>
+        </w:drawing>
+      </w:r>
+    </w:p>
+    <w:p>
+      <w:pPr>
+        <w:pStyle w:val="SemEspaamento"/>
+        <w:rPr>
+          <w:sz w:val="24"/>
+          <w:szCs w:val="24"/>
+        </w:rPr>
+      </w:pPr>
+    </w:p>
+    <w:p>
+      <w:pPr>
+        <w:pStyle w:val="SemEspaamento"/>
+        <w:rPr>
+          <w:sz w:val="24"/>
+          <w:szCs w:val="24"/>
+        </w:rPr>
+      </w:pPr>
+    </w:p>
+    <w:p>
+      <w:pPr>
+        <w:pStyle w:val="SemEspaamento"/>
+        <w:rPr>
+          <w:sz w:val="24"/>
+          <w:szCs w:val="24"/>
+        </w:rPr>
+      </w:pPr>
+      <w:r>
+        <w:rPr>
+          <w:sz w:val="24"/>
+          <w:szCs w:val="24"/>
+        </w:rPr>
+        <w:tab/>
+      </w:r>
+      <w:r>
+        <w:rPr>
+          <w:sz w:val="24"/>
+          <w:szCs w:val="24"/>
+        </w:rPr>
+        <w:tab/>
+      </w:r>
+      <w:r>
+        <w:rPr>
+          <w:sz w:val="24"/>
+          <w:szCs w:val="24"/>
+        </w:rPr>
+        <w:tab/>
+      </w:r>
+      <w:r>
+        <w:rPr>
+          <w:sz w:val="24"/>
+          <w:szCs w:val="24"/>
+        </w:rPr>
+        <w:tab/>
+      </w:r>
+      <w:r>
+        <w:rPr>
+          <w:sz w:val="24"/>
+          <w:szCs w:val="24"/>
+        </w:rPr>
+        <w:tab/>
+      </w:r>
+      <w:r>
+        <w:rPr>
+          <w:sz w:val="24"/>
+          <w:szCs w:val="24"/>
+        </w:rPr>
+        <w:tab/>
+        <w:t>FIM</w:t>
+      </w:r>
+    </w:p>
+    <w:p>
+      <w:pPr>
+        <w:pStyle w:val="SemEspaamento"/>
+        <w:rPr>
+          <w:sz w:val="24"/>
+          <w:szCs w:val="24"/>
+        </w:rPr>
+      </w:pPr>
+      <w:r>
+        <w:rPr>
+          <w:sz w:val="24"/>
+          <w:szCs w:val="24"/>
+        </w:rPr>
+        <w:tab/>
+      </w:r>
+      <w:r>
+        <w:rPr>
+          <w:sz w:val="24"/>
+          <w:szCs w:val="24"/>
+        </w:rPr>
+        <w:tab/>
+      </w:r>
+      <w:r>
+        <w:rPr>
+          <w:sz w:val="24"/>
+          <w:szCs w:val="24"/>
+        </w:rPr>
+        <w:tab/>
+      </w:r>
+      <w:r>
+        <w:rPr>
+          <w:sz w:val="24"/>
+          <w:szCs w:val="24"/>
+        </w:rPr>
+        <w:tab/>
+        <w:t>CANAL A</w:t>
+      </w:r>
+      <w:r>
+        <w:rPr>
+          <w:sz w:val="24"/>
+          <w:szCs w:val="24"/>
+        </w:rPr>
+        <w:tab/>
+      </w:r>
+      <w:r>
+        <w:rPr>
+          <w:sz w:val="24"/>
+          <w:szCs w:val="24"/>
+        </w:rPr>
+        <w:tab/>
+      </w:r>
+      <w:r>
+        <w:rPr>
+          <w:sz w:val="24"/>
+          <w:szCs w:val="24"/>
+        </w:rPr>
+        <w:tab/>
+        <w:t>CANAL B</w:t>
+      </w:r>
+    </w:p>
+    <w:p>
+      <w:pPr>
+        <w:pStyle w:val="SemEspaamento"/>
+        <w:jc w:val="center"/>
+        <w:rPr>
+          <w:sz w:val="24"/>
+          <w:szCs w:val="24"/>
+        </w:rPr>
+      </w:pPr>
+      <w:r>
+        <w:rPr>
+          <w:noProof/>
+          <w:sz w:val="24"/>
+          <w:szCs w:val="24"/>
+        </w:rPr>
+        <w:drawing>
+          <wp:inline distT="0" distB="0" distL="0" distR="0" wp14:anchorId="3F4C5F24" wp14:editId="602D4EE7">
+            <wp:extent cx="1457325" cy="634482"/>
+            <wp:effectExtent l="0" t="0" r="0" b="0"/>
+            <wp:docPr id="22" name="Imagem 22" descr="Texto&#10;&#10;Descrição gerada automaticamente"/>
+            <wp:cNvGraphicFramePr>
+              <a:graphicFrameLocks xmlns:a="http://schemas.openxmlformats.org/drawingml/2006/main" noChangeAspect="1"/>
+            </wp:cNvGraphicFramePr>
+            <a:graphic xmlns:a="http://schemas.openxmlformats.org/drawingml/2006/main">
+              <a:graphicData uri="http://schemas.openxmlformats.org/drawingml/2006/picture">
+                <pic:pic xmlns:pic="http://schemas.openxmlformats.org/drawingml/2006/picture">
+                  <pic:nvPicPr>
+                    <pic:cNvPr id="22" name="Imagem 22" descr="Texto&#10;&#10;Descrição gerada automaticamente"/>
+                    <pic:cNvPicPr/>
+                  </pic:nvPicPr>
+                  <pic:blipFill>
+                    <a:blip r:embed="rId25"/>
+                    <a:stretch>
+                      <a:fillRect/>
+                    </a:stretch>
+                  </pic:blipFill>
+                  <pic:spPr>
+                    <a:xfrm>
+                      <a:off x="0" y="0"/>
+                      <a:ext cx="1465469" cy="638028"/>
+                    </a:xfrm>
+                    <a:prstGeom prst="rect">
+                      <a:avLst/>
+                    </a:prstGeom>
+                  </pic:spPr>
+                </pic:pic>
+              </a:graphicData>
+            </a:graphic>
+          </wp:inline>
+        </w:drawing>
+      </w:r>
+      <w:r>
+        <w:rPr>
+          <w:sz w:val="24"/>
+          <w:szCs w:val="24"/>
+        </w:rPr>
+        <w:tab/>
+      </w:r>
+      <w:r>
+        <w:rPr>
+          <w:noProof/>
+          <w:sz w:val="24"/>
+          <w:szCs w:val="24"/>
+        </w:rPr>
+        <w:drawing>
+          <wp:inline distT="0" distB="0" distL="0" distR="0" wp14:anchorId="6F07DFFE" wp14:editId="1C290F95">
+            <wp:extent cx="1419423" cy="647790"/>
+            <wp:effectExtent l="0" t="0" r="9525" b="0"/>
+            <wp:docPr id="23" name="Imagem 23" descr="Texto&#10;&#10;Descrição gerada automaticamente"/>
+            <wp:cNvGraphicFramePr>
+              <a:graphicFrameLocks xmlns:a="http://schemas.openxmlformats.org/drawingml/2006/main" noChangeAspect="1"/>
+            </wp:cNvGraphicFramePr>
+            <a:graphic xmlns:a="http://schemas.openxmlformats.org/drawingml/2006/main">
+              <a:graphicData uri="http://schemas.openxmlformats.org/drawingml/2006/picture">
+                <pic:pic xmlns:pic="http://schemas.openxmlformats.org/drawingml/2006/picture">
+                  <pic:nvPicPr>
+                    <pic:cNvPr id="23" name="Imagem 23" descr="Texto&#10;&#10;Descrição gerada automaticamente"/>
+                    <pic:cNvPicPr/>
+                  </pic:nvPicPr>
+                  <pic:blipFill>
+                    <a:blip r:embed="rId26"/>
+                    <a:stretch>
+                      <a:fillRect/>
+                    </a:stretch>
+                  </pic:blipFill>
+                  <pic:spPr>
+                    <a:xfrm>
+                      <a:off x="0" y="0"/>
+                      <a:ext cx="1419423" cy="647790"/>
+                    </a:xfrm>
+                    <a:prstGeom prst="rect">
+                      <a:avLst/>
+                    </a:prstGeom>
+                  </pic:spPr>
+                </pic:pic>
+              </a:graphicData>
+            </a:graphic>
+          </wp:inline>
+        </w:drawing>
+      </w:r>
+    </w:p>
+    <w:p>
+      <w:pPr>
+        <w:pStyle w:val="SemEspaamento"/>
+        <w:rPr>
+          <w:sz w:val="24"/>
+          <w:szCs w:val="24"/>
+        </w:rPr>
+      </w:pPr>
+    </w:p>
+    <w:p>
+      <w:pPr>
+        <w:pStyle w:val="SemEspaamento"/>
+        <w:rPr>
+          <w:sz w:val="24"/>
+          <w:szCs w:val="24"/>
+        </w:rPr>
+      </w:pPr>
+      <w:r>
+        <w:rPr>
+          <w:sz w:val="24"/>
+          <w:szCs w:val="24"/>
+        </w:rPr>
+        <w:t>RAM:</w:t>
+      </w:r>
+    </w:p>
+    <w:p>
+      <w:pPr>
+        <w:pStyle w:val="SemEspaamento"/>
+        <w:rPr>
+          <w:sz w:val="24"/>
+          <w:szCs w:val="24"/>
+        </w:rPr>
+      </w:pPr>
+    </w:p>
+    <w:p>
+      <w:pPr>
+        <w:pStyle w:val="SemEspaamento"/>
+        <w:rPr>
+          <w:sz w:val="24"/>
+          <w:szCs w:val="24"/>
+        </w:rPr>
+      </w:pPr>
+      <w:r>
+        <w:rPr>
+          <w:sz w:val="24"/>
+          <w:szCs w:val="24"/>
+        </w:rPr>
+        <w:tab/>
+      </w:r>
+      <w:r>
+        <w:rPr>
+          <w:sz w:val="24"/>
+          <w:szCs w:val="24"/>
+        </w:rPr>
+        <w:tab/>
+      </w:r>
+      <w:r>
+        <w:rPr>
+          <w:sz w:val="24"/>
+          <w:szCs w:val="24"/>
+        </w:rPr>
+        <w:tab/>
+      </w:r>
+      <w:r>
+        <w:rPr>
+          <w:sz w:val="24"/>
+          <w:szCs w:val="24"/>
+        </w:rPr>
+        <w:t>INÍCIO</w:t>
+      </w:r>
+      <w:r>
+        <w:rPr>
+          <w:sz w:val="24"/>
+          <w:szCs w:val="24"/>
+        </w:rPr>
+        <w:tab/>
+      </w:r>
+      <w:r>
+        <w:rPr>
+          <w:sz w:val="24"/>
+          <w:szCs w:val="24"/>
+        </w:rPr>
+        <w:tab/>
+      </w:r>
+      <w:r>
+        <w:rPr>
+          <w:sz w:val="24"/>
+          <w:szCs w:val="24"/>
+        </w:rPr>
+        <w:tab/>
+      </w:r>
+      <w:r>
+        <w:rPr>
+          <w:sz w:val="24"/>
+          <w:szCs w:val="24"/>
+        </w:rPr>
+        <w:tab/>
+      </w:r>
+      <w:r>
+        <w:rPr>
+          <w:sz w:val="24"/>
+          <w:szCs w:val="24"/>
+        </w:rPr>
+        <w:tab/>
+      </w:r>
+      <w:r>
+        <w:rPr>
+          <w:sz w:val="24"/>
+          <w:szCs w:val="24"/>
+        </w:rPr>
+        <w:tab/>
+        <w:t>FIM</w:t>
+      </w:r>
+    </w:p>
+    <w:p>
+      <w:pPr>
+        <w:pStyle w:val="SemEspaamento"/>
+        <w:rPr>
+          <w:sz w:val="24"/>
+          <w:szCs w:val="24"/>
+        </w:rPr>
+      </w:pPr>
+      <w:r>
+        <w:rPr>
+          <w:sz w:val="24"/>
+          <w:szCs w:val="24"/>
+        </w:rPr>
+        <w:tab/>
+      </w:r>
+      <w:r>
+        <w:rPr>
+          <w:noProof/>
+          <w:sz w:val="24"/>
+          <w:szCs w:val="24"/>
+        </w:rPr>
+        <w:drawing>
+          <wp:inline distT="0" distB="0" distL="0" distR="0" wp14:anchorId="63538352" wp14:editId="5F809AB7">
+            <wp:extent cx="2314575" cy="1284166"/>
+            <wp:effectExtent l="0" t="0" r="0" b="0"/>
+            <wp:docPr id="27" name="Imagem 27" descr="Uma imagem contendo Interface gráfica do usuário&#10;&#10;Descrição gerada automaticamente"/>
+            <wp:cNvGraphicFramePr>
+              <a:graphicFrameLocks xmlns:a="http://schemas.openxmlformats.org/drawingml/2006/main" noChangeAspect="1"/>
+            </wp:cNvGraphicFramePr>
+            <a:graphic xmlns:a="http://schemas.openxmlformats.org/drawingml/2006/main">
+              <a:graphicData uri="http://schemas.openxmlformats.org/drawingml/2006/picture">
+                <pic:pic xmlns:pic="http://schemas.openxmlformats.org/drawingml/2006/picture">
+                  <pic:nvPicPr>
+                    <pic:cNvPr id="27" name="Imagem 27" descr="Uma imagem contendo Interface gráfica do usuário&#10;&#10;Descrição gerada automaticamente"/>
+                    <pic:cNvPicPr/>
+                  </pic:nvPicPr>
+                  <pic:blipFill>
+                    <a:blip r:embed="rId27"/>
+                    <a:stretch>
+                      <a:fillRect/>
+                    </a:stretch>
+                  </pic:blipFill>
+                  <pic:spPr>
+                    <a:xfrm>
+                      <a:off x="0" y="0"/>
+                      <a:ext cx="2316010" cy="1284962"/>
+                    </a:xfrm>
+                    <a:prstGeom prst="rect">
+                      <a:avLst/>
+                    </a:prstGeom>
+                  </pic:spPr>
+                </pic:pic>
+              </a:graphicData>
+            </a:graphic>
+          </wp:inline>
+        </w:drawing>
+      </w:r>
+      <w:r>
+        <w:rPr>
+          <w:sz w:val="24"/>
+          <w:szCs w:val="24"/>
+        </w:rPr>
+        <w:tab/>
+      </w:r>
+      <w:r>
+        <w:rPr>
+          <w:noProof/>
+          <w:sz w:val="24"/>
+          <w:szCs w:val="24"/>
+        </w:rPr>
+        <w:drawing>
+          <wp:inline distT="0" distB="0" distL="0" distR="0" wp14:anchorId="2EBF0410" wp14:editId="335E2BA4">
+            <wp:extent cx="2361803" cy="1309515"/>
+            <wp:effectExtent l="0" t="0" r="635" b="5080"/>
+            <wp:docPr id="24" name="Imagem 24" descr="Tabela&#10;&#10;Descrição gerada automaticamente com confiança baixa"/>
+            <wp:cNvGraphicFramePr>
+              <a:graphicFrameLocks xmlns:a="http://schemas.openxmlformats.org/drawingml/2006/main" noChangeAspect="1"/>
+            </wp:cNvGraphicFramePr>
+            <a:graphic xmlns:a="http://schemas.openxmlformats.org/drawingml/2006/main">
+              <a:graphicData uri="http://schemas.openxmlformats.org/drawingml/2006/picture">
+                <pic:pic xmlns:pic="http://schemas.openxmlformats.org/drawingml/2006/picture">
+                  <pic:nvPicPr>
+                    <pic:cNvPr id="24" name="Imagem 24" descr="Tabela&#10;&#10;Descrição gerada automaticamente com confiança baixa"/>
+                    <pic:cNvPicPr/>
+                  </pic:nvPicPr>
+                  <pic:blipFill>
+                    <a:blip r:embed="rId28"/>
+                    <a:stretch>
+                      <a:fillRect/>
+                    </a:stretch>
+                  </pic:blipFill>
+                  <pic:spPr>
+                    <a:xfrm>
+                      <a:off x="0" y="0"/>
+                      <a:ext cx="2362065" cy="1309660"/>
+                    </a:xfrm>
+                    <a:prstGeom prst="rect">
+                      <a:avLst/>
+                    </a:prstGeom>
+                  </pic:spPr>
+                </pic:pic>
+              </a:graphicData>
+            </a:graphic>
+          </wp:inline>
+        </w:drawing>
       </w:r>
     </w:p>
     <w:sectPr>
@@ -1658,7 +6490,7 @@
   <w:style w:type="paragraph" w:default="1" w:styleId="Normal">
     <w:name w:val="Normal"/>
     <w:qFormat/>
-    <w:rsid w:val="00591965"/>
+    <w:rsid w:val="006065C7"/>
     <w:rPr>
       <w:lang w:val="pt-BR"/>
     </w:rPr>
@@ -1782,6 +6614,25 @@
       <w:ind w:left="720"/>
       <w:contextualSpacing/>
     </w:pPr>
+  </w:style>
+  <w:style w:type="table" w:styleId="Tabelacomgrade">
+    <w:name w:val="Table Grid"/>
+    <w:basedOn w:val="Tabelanormal"/>
+    <w:uiPriority w:val="39"/>
+    <w:rsid w:val="002B4B2E"/>
+    <w:pPr>
+      <w:spacing w:after="0" w:line="240" w:lineRule="auto"/>
+    </w:pPr>
+    <w:tblPr>
+      <w:tblBorders>
+        <w:top w:val="single" w:sz="4" w:space="0" w:color="auto"/>
+        <w:left w:val="single" w:sz="4" w:space="0" w:color="auto"/>
+        <w:bottom w:val="single" w:sz="4" w:space="0" w:color="auto"/>
+        <w:right w:val="single" w:sz="4" w:space="0" w:color="auto"/>
+        <w:insideH w:val="single" w:sz="4" w:space="0" w:color="auto"/>
+        <w:insideV w:val="single" w:sz="4" w:space="0" w:color="auto"/>
+      </w:tblBorders>
+    </w:tblPr>
   </w:style>
 </w:styles>
 </file>

</xml_diff>